<commit_message>
Added Prototype photos and edited
</commit_message>
<xml_diff>
--- a/milestone_1/350Report 1.1.docx
+++ b/milestone_1/350Report 1.1.docx
@@ -62,7 +62,23 @@
           <w:sz w:val="36"/>
           <w:szCs w:val="36"/>
         </w:rPr>
-        <w:t>Terraria equipment databse</w:t>
+        <w:t>Terraria equipment datab</w:t>
+      </w:r>
+      <w:r>
+        <w:rPr>
+          <w:rFonts w:ascii="Times New Roman" w:hAnsi="Times New Roman" w:cs="Times New Roman"/>
+          <w:sz w:val="36"/>
+          <w:szCs w:val="36"/>
+        </w:rPr>
+        <w:t>A</w:t>
+      </w:r>
+      <w:r>
+        <w:rPr>
+          <w:rFonts w:ascii="Times New Roman" w:hAnsi="Times New Roman" w:cs="Times New Roman"/>
+          <w:sz w:val="36"/>
+          <w:szCs w:val="36"/>
+        </w:rPr>
+        <w:t>se</w:t>
       </w:r>
     </w:p>
     <w:p>
@@ -839,7 +855,7 @@
           <w:sz w:val="24"/>
           <w:szCs w:val="24"/>
         </w:rPr>
-        <w:t xml:space="preserve"> are the crea maintainers of the site</w:t>
+        <w:t xml:space="preserve"> are the maintainers of the site</w:t>
       </w:r>
       <w:r>
         <w:rPr>
@@ -864,15 +880,335 @@
           <w:sz w:val="24"/>
           <w:szCs w:val="24"/>
         </w:rPr>
-        <w:t>Data we would like to see</w:t>
-      </w:r>
-      <w:r>
-        <w:rPr>
-          <w:rFonts w:ascii="Times New Roman" w:hAnsi="Times New Roman" w:cs="Times New Roman"/>
-          <w:sz w:val="24"/>
-          <w:szCs w:val="24"/>
-        </w:rPr>
-        <w:t>:</w:t>
+        <w:t>A shortened i</w:t>
+      </w:r>
+      <w:r>
+        <w:rPr>
+          <w:rFonts w:ascii="Times New Roman" w:hAnsi="Times New Roman" w:cs="Times New Roman"/>
+          <w:sz w:val="24"/>
+          <w:szCs w:val="24"/>
+        </w:rPr>
+        <w:t>nterview with Mr. Sam</w:t>
+      </w:r>
+      <w:r>
+        <w:rPr>
+          <w:rFonts w:ascii="Times New Roman" w:hAnsi="Times New Roman" w:cs="Times New Roman"/>
+          <w:sz w:val="24"/>
+          <w:szCs w:val="24"/>
+        </w:rPr>
+        <w:t>, a Terraria expert.</w:t>
+      </w:r>
+      <w:r>
+        <w:rPr>
+          <w:rFonts w:ascii="Times New Roman" w:hAnsi="Times New Roman" w:cs="Times New Roman"/>
+          <w:sz w:val="24"/>
+          <w:szCs w:val="24"/>
+        </w:rPr>
+        <w:t xml:space="preserve"> </w:t>
+      </w:r>
+    </w:p>
+    <w:p>
+      <w:pPr>
+        <w:spacing w:line="240" w:lineRule="auto"/>
+        <w:rPr>
+          <w:rFonts w:ascii="Times New Roman" w:hAnsi="Times New Roman" w:cs="Times New Roman"/>
+          <w:sz w:val="24"/>
+          <w:szCs w:val="24"/>
+        </w:rPr>
+      </w:pPr>
+      <w:r>
+        <w:rPr>
+          <w:rFonts w:ascii="Times New Roman" w:hAnsi="Times New Roman" w:cs="Times New Roman"/>
+          <w:sz w:val="24"/>
+          <w:szCs w:val="24"/>
+        </w:rPr>
+        <w:t>Q: Why do you like Terraria?</w:t>
+      </w:r>
+    </w:p>
+    <w:p>
+      <w:pPr>
+        <w:spacing w:line="240" w:lineRule="auto"/>
+        <w:rPr>
+          <w:rFonts w:ascii="Times New Roman" w:hAnsi="Times New Roman" w:cs="Times New Roman"/>
+          <w:sz w:val="24"/>
+          <w:szCs w:val="24"/>
+        </w:rPr>
+      </w:pPr>
+      <w:r>
+        <w:rPr>
+          <w:rFonts w:ascii="Times New Roman" w:hAnsi="Times New Roman" w:cs="Times New Roman"/>
+          <w:sz w:val="24"/>
+          <w:szCs w:val="24"/>
+        </w:rPr>
+        <w:t>A: Lots of bosses and lot of fun equipment. Kill things with yo-yo's</w:t>
+      </w:r>
+    </w:p>
+    <w:p>
+      <w:pPr>
+        <w:spacing w:line="240" w:lineRule="auto"/>
+        <w:rPr>
+          <w:rFonts w:ascii="Times New Roman" w:hAnsi="Times New Roman" w:cs="Times New Roman"/>
+          <w:sz w:val="24"/>
+          <w:szCs w:val="24"/>
+        </w:rPr>
+      </w:pPr>
+      <w:r>
+        <w:rPr>
+          <w:rFonts w:ascii="Times New Roman" w:hAnsi="Times New Roman" w:cs="Times New Roman"/>
+          <w:sz w:val="24"/>
+          <w:szCs w:val="24"/>
+        </w:rPr>
+        <w:t>Q: What is the hardest thing about Terraria?</w:t>
+      </w:r>
+    </w:p>
+    <w:p>
+      <w:pPr>
+        <w:spacing w:line="240" w:lineRule="auto"/>
+        <w:rPr>
+          <w:rFonts w:ascii="Times New Roman" w:hAnsi="Times New Roman" w:cs="Times New Roman"/>
+          <w:sz w:val="24"/>
+          <w:szCs w:val="24"/>
+        </w:rPr>
+      </w:pPr>
+      <w:r>
+        <w:rPr>
+          <w:rFonts w:ascii="Times New Roman" w:hAnsi="Times New Roman" w:cs="Times New Roman"/>
+          <w:sz w:val="24"/>
+          <w:szCs w:val="24"/>
+        </w:rPr>
+        <w:t>A: Acquiring stuff and getting ready for fights. Need to understand how to get ready.</w:t>
+      </w:r>
+    </w:p>
+    <w:p>
+      <w:pPr>
+        <w:spacing w:line="240" w:lineRule="auto"/>
+        <w:rPr>
+          <w:rFonts w:ascii="Times New Roman" w:hAnsi="Times New Roman" w:cs="Times New Roman"/>
+          <w:sz w:val="24"/>
+          <w:szCs w:val="24"/>
+        </w:rPr>
+      </w:pPr>
+      <w:r>
+        <w:rPr>
+          <w:rFonts w:ascii="Times New Roman" w:hAnsi="Times New Roman" w:cs="Times New Roman"/>
+          <w:sz w:val="24"/>
+          <w:szCs w:val="24"/>
+        </w:rPr>
+        <w:t>Q: What would you envision an app of this type could do for you?</w:t>
+      </w:r>
+    </w:p>
+    <w:p>
+      <w:pPr>
+        <w:spacing w:line="240" w:lineRule="auto"/>
+        <w:rPr>
+          <w:rFonts w:ascii="Times New Roman" w:hAnsi="Times New Roman" w:cs="Times New Roman"/>
+          <w:sz w:val="24"/>
+          <w:szCs w:val="24"/>
+        </w:rPr>
+      </w:pPr>
+      <w:r>
+        <w:rPr>
+          <w:rFonts w:ascii="Times New Roman" w:hAnsi="Times New Roman" w:cs="Times New Roman"/>
+          <w:sz w:val="24"/>
+          <w:szCs w:val="24"/>
+        </w:rPr>
+        <w:t>A: It could help me understand my options at where I am in the game.</w:t>
+      </w:r>
+    </w:p>
+    <w:p>
+      <w:pPr>
+        <w:spacing w:line="240" w:lineRule="auto"/>
+        <w:rPr>
+          <w:rFonts w:ascii="Times New Roman" w:hAnsi="Times New Roman" w:cs="Times New Roman"/>
+          <w:sz w:val="24"/>
+          <w:szCs w:val="24"/>
+        </w:rPr>
+      </w:pPr>
+      <w:r>
+        <w:rPr>
+          <w:rFonts w:ascii="Times New Roman" w:hAnsi="Times New Roman" w:cs="Times New Roman"/>
+          <w:sz w:val="24"/>
+          <w:szCs w:val="24"/>
+        </w:rPr>
+        <w:t>Q: Limitations of current systems?</w:t>
+      </w:r>
+    </w:p>
+    <w:p>
+      <w:pPr>
+        <w:spacing w:line="240" w:lineRule="auto"/>
+        <w:rPr>
+          <w:rFonts w:ascii="Times New Roman" w:hAnsi="Times New Roman" w:cs="Times New Roman"/>
+          <w:sz w:val="24"/>
+          <w:szCs w:val="24"/>
+        </w:rPr>
+      </w:pPr>
+      <w:r>
+        <w:rPr>
+          <w:rFonts w:ascii="Times New Roman" w:hAnsi="Times New Roman" w:cs="Times New Roman"/>
+          <w:sz w:val="24"/>
+          <w:szCs w:val="24"/>
+        </w:rPr>
+        <w:t xml:space="preserve">A: Terraria wiki exists, but you have to browse the wiki. Stats </w:t>
+      </w:r>
+      <w:r>
+        <w:rPr>
+          <w:rFonts w:ascii="Times New Roman" w:hAnsi="Times New Roman" w:cs="Times New Roman"/>
+          <w:sz w:val="24"/>
+          <w:szCs w:val="24"/>
+        </w:rPr>
+        <w:t>aren’t</w:t>
+      </w:r>
+      <w:r>
+        <w:rPr>
+          <w:rFonts w:ascii="Times New Roman" w:hAnsi="Times New Roman" w:cs="Times New Roman"/>
+          <w:sz w:val="24"/>
+          <w:szCs w:val="24"/>
+        </w:rPr>
+        <w:t xml:space="preserve"> shown in a concise form</w:t>
+      </w:r>
+      <w:r>
+        <w:rPr>
+          <w:rFonts w:ascii="Times New Roman" w:hAnsi="Times New Roman" w:cs="Times New Roman"/>
+          <w:sz w:val="24"/>
+          <w:szCs w:val="24"/>
+        </w:rPr>
+        <w:t>.</w:t>
+      </w:r>
+    </w:p>
+    <w:p>
+      <w:pPr>
+        <w:spacing w:line="240" w:lineRule="auto"/>
+        <w:rPr>
+          <w:rFonts w:ascii="Times New Roman" w:hAnsi="Times New Roman" w:cs="Times New Roman"/>
+          <w:sz w:val="24"/>
+          <w:szCs w:val="24"/>
+        </w:rPr>
+      </w:pPr>
+      <w:r>
+        <w:rPr>
+          <w:rFonts w:ascii="Times New Roman" w:hAnsi="Times New Roman" w:cs="Times New Roman"/>
+          <w:sz w:val="24"/>
+          <w:szCs w:val="24"/>
+        </w:rPr>
+        <w:t xml:space="preserve">Q: What features </w:t>
+      </w:r>
+      <w:r>
+        <w:rPr>
+          <w:rFonts w:ascii="Times New Roman" w:hAnsi="Times New Roman" w:cs="Times New Roman"/>
+          <w:sz w:val="24"/>
+          <w:szCs w:val="24"/>
+        </w:rPr>
+        <w:t>would you like</w:t>
+      </w:r>
+      <w:r>
+        <w:rPr>
+          <w:rFonts w:ascii="Times New Roman" w:hAnsi="Times New Roman" w:cs="Times New Roman"/>
+          <w:sz w:val="24"/>
+          <w:szCs w:val="24"/>
+        </w:rPr>
+        <w:t xml:space="preserve"> to see?</w:t>
+      </w:r>
+    </w:p>
+    <w:p>
+      <w:pPr>
+        <w:spacing w:line="240" w:lineRule="auto"/>
+        <w:rPr>
+          <w:rFonts w:ascii="Times New Roman" w:hAnsi="Times New Roman" w:cs="Times New Roman"/>
+          <w:sz w:val="24"/>
+          <w:szCs w:val="24"/>
+        </w:rPr>
+      </w:pPr>
+      <w:r>
+        <w:rPr>
+          <w:rFonts w:ascii="Times New Roman" w:hAnsi="Times New Roman" w:cs="Times New Roman"/>
+          <w:sz w:val="24"/>
+          <w:szCs w:val="24"/>
+        </w:rPr>
+        <w:t>A: Understand boss difficulties, and crafting trees.</w:t>
+      </w:r>
+    </w:p>
+    <w:p>
+      <w:pPr>
+        <w:rPr>
+          <w:rFonts w:ascii="Times New Roman" w:hAnsi="Times New Roman" w:cs="Times New Roman"/>
+          <w:b/>
+          <w:bCs/>
+          <w:caps/>
+          <w:color w:val="FFFFFF" w:themeColor="background1"/>
+          <w:spacing w:val="15"/>
+          <w:sz w:val="24"/>
+          <w:szCs w:val="24"/>
+        </w:rPr>
+      </w:pPr>
+      <w:r>
+        <w:rPr>
+          <w:rFonts w:ascii="Times New Roman" w:hAnsi="Times New Roman" w:cs="Times New Roman"/>
+          <w:sz w:val="24"/>
+          <w:szCs w:val="24"/>
+        </w:rPr>
+        <w:br w:type="page"/>
+      </w:r>
+    </w:p>
+    <w:p>
+      <w:pPr>
+        <w:pStyle w:val="Heading1"/>
+        <w:rPr>
+          <w:rFonts w:ascii="Times New Roman" w:hAnsi="Times New Roman" w:cs="Times New Roman"/>
+          <w:sz w:val="24"/>
+          <w:szCs w:val="24"/>
+        </w:rPr>
+      </w:pPr>
+      <w:r>
+        <w:rPr>
+          <w:rFonts w:ascii="Times New Roman" w:hAnsi="Times New Roman" w:cs="Times New Roman"/>
+          <w:sz w:val="24"/>
+          <w:szCs w:val="24"/>
+        </w:rPr>
+        <w:lastRenderedPageBreak/>
+        <w:t xml:space="preserve">App </w:t>
+      </w:r>
+      <w:r>
+        <w:rPr>
+          <w:rFonts w:ascii="Times New Roman" w:hAnsi="Times New Roman" w:cs="Times New Roman"/>
+          <w:sz w:val="24"/>
+          <w:szCs w:val="24"/>
+        </w:rPr>
+        <w:t>Requirements</w:t>
+      </w:r>
+    </w:p>
+    <w:p>
+      <w:pPr>
+        <w:pStyle w:val="Heading2"/>
+        <w:rPr>
+          <w:rFonts w:ascii="Times New Roman" w:hAnsi="Times New Roman" w:cs="Times New Roman"/>
+          <w:sz w:val="24"/>
+          <w:szCs w:val="24"/>
+        </w:rPr>
+      </w:pPr>
+      <w:r>
+        <w:rPr>
+          <w:rFonts w:ascii="Times New Roman" w:hAnsi="Times New Roman" w:cs="Times New Roman"/>
+          <w:sz w:val="24"/>
+          <w:szCs w:val="24"/>
+        </w:rPr>
+        <w:t>Functional Requirements</w:t>
+      </w:r>
+    </w:p>
+    <w:p>
+      <w:pPr>
+        <w:rPr>
+          <w:rFonts w:ascii="Times New Roman" w:hAnsi="Times New Roman" w:cs="Times New Roman"/>
+          <w:sz w:val="24"/>
+          <w:szCs w:val="24"/>
+        </w:rPr>
+      </w:pPr>
+      <w:r>
+        <w:rPr>
+          <w:rFonts w:ascii="Times New Roman" w:hAnsi="Times New Roman" w:cs="Times New Roman"/>
+          <w:sz w:val="24"/>
+          <w:szCs w:val="24"/>
+        </w:rPr>
+        <w:t>Home Page Functionality</w:t>
       </w:r>
     </w:p>
     <w:p>
@@ -894,7 +1230,7 @@
           <w:sz w:val="24"/>
           <w:szCs w:val="24"/>
         </w:rPr>
-        <w:t>Crafting trees</w:t>
+        <w:t>Users can see a list of all items available for them to acquire and use under the condition that they have logged in and created a character profile.</w:t>
       </w:r>
     </w:p>
     <w:p>
@@ -916,7 +1252,7 @@
           <w:sz w:val="24"/>
           <w:szCs w:val="24"/>
         </w:rPr>
-        <w:t>View items</w:t>
+        <w:t>The list of available items changes based on the information provided by users about their Terraria Character.</w:t>
       </w:r>
     </w:p>
     <w:p>
@@ -938,330 +1274,7 @@
           <w:sz w:val="24"/>
           <w:szCs w:val="24"/>
         </w:rPr>
-        <w:t>Items have conditions, such as where you can get them and what section of the game you need to be.</w:t>
-      </w:r>
-    </w:p>
-    <w:p>
-      <w:pPr>
-        <w:rPr>
-          <w:rFonts w:ascii="Times New Roman" w:hAnsi="Times New Roman" w:cs="Times New Roman"/>
-          <w:sz w:val="24"/>
-          <w:szCs w:val="24"/>
-        </w:rPr>
-      </w:pPr>
-      <w:r>
-        <w:rPr>
-          <w:rFonts w:ascii="Times New Roman" w:hAnsi="Times New Roman" w:cs="Times New Roman"/>
-          <w:sz w:val="24"/>
-          <w:szCs w:val="24"/>
-        </w:rPr>
-        <w:t>A shortened i</w:t>
-      </w:r>
-      <w:r>
-        <w:rPr>
-          <w:rFonts w:ascii="Times New Roman" w:hAnsi="Times New Roman" w:cs="Times New Roman"/>
-          <w:sz w:val="24"/>
-          <w:szCs w:val="24"/>
-        </w:rPr>
-        <w:t>nterview with Mr. Sam</w:t>
-      </w:r>
-      <w:r>
-        <w:rPr>
-          <w:rFonts w:ascii="Times New Roman" w:hAnsi="Times New Roman" w:cs="Times New Roman"/>
-          <w:sz w:val="24"/>
-          <w:szCs w:val="24"/>
-        </w:rPr>
-        <w:t>, a Terraria expert.</w:t>
-      </w:r>
-      <w:r>
-        <w:rPr>
-          <w:rFonts w:ascii="Times New Roman" w:hAnsi="Times New Roman" w:cs="Times New Roman"/>
-          <w:sz w:val="24"/>
-          <w:szCs w:val="24"/>
-        </w:rPr>
-        <w:t xml:space="preserve"> </w:t>
-      </w:r>
-    </w:p>
-    <w:p>
-      <w:pPr>
-        <w:spacing w:line="240" w:lineRule="auto"/>
-        <w:rPr>
-          <w:rFonts w:ascii="Times New Roman" w:hAnsi="Times New Roman" w:cs="Times New Roman"/>
-          <w:sz w:val="24"/>
-          <w:szCs w:val="24"/>
-        </w:rPr>
-      </w:pPr>
-      <w:r>
-        <w:rPr>
-          <w:rFonts w:ascii="Times New Roman" w:hAnsi="Times New Roman" w:cs="Times New Roman"/>
-          <w:sz w:val="24"/>
-          <w:szCs w:val="24"/>
-        </w:rPr>
-        <w:t>Q: Why do you like Terraria?</w:t>
-      </w:r>
-    </w:p>
-    <w:p>
-      <w:pPr>
-        <w:spacing w:line="240" w:lineRule="auto"/>
-        <w:rPr>
-          <w:rFonts w:ascii="Times New Roman" w:hAnsi="Times New Roman" w:cs="Times New Roman"/>
-          <w:sz w:val="24"/>
-          <w:szCs w:val="24"/>
-        </w:rPr>
-      </w:pPr>
-      <w:r>
-        <w:rPr>
-          <w:rFonts w:ascii="Times New Roman" w:hAnsi="Times New Roman" w:cs="Times New Roman"/>
-          <w:sz w:val="24"/>
-          <w:szCs w:val="24"/>
-        </w:rPr>
-        <w:t>A: Lots of bosses and lot of fun equipment. Kill things with yo-yo's</w:t>
-      </w:r>
-    </w:p>
-    <w:p>
-      <w:pPr>
-        <w:spacing w:line="240" w:lineRule="auto"/>
-        <w:rPr>
-          <w:rFonts w:ascii="Times New Roman" w:hAnsi="Times New Roman" w:cs="Times New Roman"/>
-          <w:sz w:val="24"/>
-          <w:szCs w:val="24"/>
-        </w:rPr>
-      </w:pPr>
-      <w:r>
-        <w:rPr>
-          <w:rFonts w:ascii="Times New Roman" w:hAnsi="Times New Roman" w:cs="Times New Roman"/>
-          <w:sz w:val="24"/>
-          <w:szCs w:val="24"/>
-        </w:rPr>
-        <w:t>Q: What is the hardest thing about Terraria?</w:t>
-      </w:r>
-    </w:p>
-    <w:p>
-      <w:pPr>
-        <w:spacing w:line="240" w:lineRule="auto"/>
-        <w:rPr>
-          <w:rFonts w:ascii="Times New Roman" w:hAnsi="Times New Roman" w:cs="Times New Roman"/>
-          <w:sz w:val="24"/>
-          <w:szCs w:val="24"/>
-        </w:rPr>
-      </w:pPr>
-      <w:r>
-        <w:rPr>
-          <w:rFonts w:ascii="Times New Roman" w:hAnsi="Times New Roman" w:cs="Times New Roman"/>
-          <w:sz w:val="24"/>
-          <w:szCs w:val="24"/>
-        </w:rPr>
-        <w:t>A: Acquiring stuff and getting ready for fights. Need to understand how to get ready.</w:t>
-      </w:r>
-    </w:p>
-    <w:p>
-      <w:pPr>
-        <w:spacing w:line="240" w:lineRule="auto"/>
-        <w:rPr>
-          <w:rFonts w:ascii="Times New Roman" w:hAnsi="Times New Roman" w:cs="Times New Roman"/>
-          <w:sz w:val="24"/>
-          <w:szCs w:val="24"/>
-        </w:rPr>
-      </w:pPr>
-      <w:r>
-        <w:rPr>
-          <w:rFonts w:ascii="Times New Roman" w:hAnsi="Times New Roman" w:cs="Times New Roman"/>
-          <w:sz w:val="24"/>
-          <w:szCs w:val="24"/>
-        </w:rPr>
-        <w:t>Q: What would you envision an app of this type could do for you?</w:t>
-      </w:r>
-    </w:p>
-    <w:p>
-      <w:pPr>
-        <w:spacing w:line="240" w:lineRule="auto"/>
-        <w:rPr>
-          <w:rFonts w:ascii="Times New Roman" w:hAnsi="Times New Roman" w:cs="Times New Roman"/>
-          <w:sz w:val="24"/>
-          <w:szCs w:val="24"/>
-        </w:rPr>
-      </w:pPr>
-      <w:r>
-        <w:rPr>
-          <w:rFonts w:ascii="Times New Roman" w:hAnsi="Times New Roman" w:cs="Times New Roman"/>
-          <w:sz w:val="24"/>
-          <w:szCs w:val="24"/>
-        </w:rPr>
-        <w:t>A: It could help me understand my options at where I am in the game.</w:t>
-      </w:r>
-    </w:p>
-    <w:p>
-      <w:pPr>
-        <w:spacing w:line="240" w:lineRule="auto"/>
-        <w:rPr>
-          <w:rFonts w:ascii="Times New Roman" w:hAnsi="Times New Roman" w:cs="Times New Roman"/>
-          <w:sz w:val="24"/>
-          <w:szCs w:val="24"/>
-        </w:rPr>
-      </w:pPr>
-      <w:r>
-        <w:rPr>
-          <w:rFonts w:ascii="Times New Roman" w:hAnsi="Times New Roman" w:cs="Times New Roman"/>
-          <w:sz w:val="24"/>
-          <w:szCs w:val="24"/>
-        </w:rPr>
-        <w:t>Q: Limitations of current systems?</w:t>
-      </w:r>
-    </w:p>
-    <w:p>
-      <w:pPr>
-        <w:spacing w:line="240" w:lineRule="auto"/>
-        <w:rPr>
-          <w:rFonts w:ascii="Times New Roman" w:hAnsi="Times New Roman" w:cs="Times New Roman"/>
-          <w:sz w:val="24"/>
-          <w:szCs w:val="24"/>
-        </w:rPr>
-      </w:pPr>
-      <w:r>
-        <w:rPr>
-          <w:rFonts w:ascii="Times New Roman" w:hAnsi="Times New Roman" w:cs="Times New Roman"/>
-          <w:sz w:val="24"/>
-          <w:szCs w:val="24"/>
-        </w:rPr>
-        <w:t xml:space="preserve">A: Terraria wiki exists, but you have to browse the wiki. Stats </w:t>
-      </w:r>
-      <w:r>
-        <w:rPr>
-          <w:rFonts w:ascii="Times New Roman" w:hAnsi="Times New Roman" w:cs="Times New Roman"/>
-          <w:sz w:val="24"/>
-          <w:szCs w:val="24"/>
-        </w:rPr>
-        <w:t>aren’t</w:t>
-      </w:r>
-      <w:r>
-        <w:rPr>
-          <w:rFonts w:ascii="Times New Roman" w:hAnsi="Times New Roman" w:cs="Times New Roman"/>
-          <w:sz w:val="24"/>
-          <w:szCs w:val="24"/>
-        </w:rPr>
-        <w:t xml:space="preserve"> shown in a concise form</w:t>
-      </w:r>
-      <w:r>
-        <w:rPr>
-          <w:rFonts w:ascii="Times New Roman" w:hAnsi="Times New Roman" w:cs="Times New Roman"/>
-          <w:sz w:val="24"/>
-          <w:szCs w:val="24"/>
-        </w:rPr>
-        <w:t>.</w:t>
-      </w:r>
-    </w:p>
-    <w:p>
-      <w:pPr>
-        <w:spacing w:line="240" w:lineRule="auto"/>
-        <w:rPr>
-          <w:rFonts w:ascii="Times New Roman" w:hAnsi="Times New Roman" w:cs="Times New Roman"/>
-          <w:sz w:val="24"/>
-          <w:szCs w:val="24"/>
-        </w:rPr>
-      </w:pPr>
-      <w:r>
-        <w:rPr>
-          <w:rFonts w:ascii="Times New Roman" w:hAnsi="Times New Roman" w:cs="Times New Roman"/>
-          <w:sz w:val="24"/>
-          <w:szCs w:val="24"/>
-        </w:rPr>
-        <w:t xml:space="preserve">Q: What features </w:t>
-      </w:r>
-      <w:r>
-        <w:rPr>
-          <w:rFonts w:ascii="Times New Roman" w:hAnsi="Times New Roman" w:cs="Times New Roman"/>
-          <w:sz w:val="24"/>
-          <w:szCs w:val="24"/>
-        </w:rPr>
-        <w:t>would you like</w:t>
-      </w:r>
-      <w:r>
-        <w:rPr>
-          <w:rFonts w:ascii="Times New Roman" w:hAnsi="Times New Roman" w:cs="Times New Roman"/>
-          <w:sz w:val="24"/>
-          <w:szCs w:val="24"/>
-        </w:rPr>
-        <w:t xml:space="preserve"> to see?</w:t>
-      </w:r>
-    </w:p>
-    <w:p>
-      <w:pPr>
-        <w:spacing w:line="240" w:lineRule="auto"/>
-        <w:rPr>
-          <w:rFonts w:ascii="Times New Roman" w:hAnsi="Times New Roman" w:cs="Times New Roman"/>
-          <w:sz w:val="24"/>
-          <w:szCs w:val="24"/>
-        </w:rPr>
-      </w:pPr>
-      <w:r>
-        <w:rPr>
-          <w:rFonts w:ascii="Times New Roman" w:hAnsi="Times New Roman" w:cs="Times New Roman"/>
-          <w:sz w:val="24"/>
-          <w:szCs w:val="24"/>
-        </w:rPr>
-        <w:t>A: Understand boss difficulties, and crafting trees.</w:t>
-      </w:r>
-    </w:p>
-    <w:p>
-      <w:pPr>
-        <w:pStyle w:val="Heading1"/>
-        <w:rPr>
-          <w:rFonts w:ascii="Times New Roman" w:hAnsi="Times New Roman" w:cs="Times New Roman"/>
-          <w:sz w:val="24"/>
-          <w:szCs w:val="24"/>
-        </w:rPr>
-      </w:pPr>
-      <w:r>
-        <w:rPr>
-          <w:rFonts w:ascii="Times New Roman" w:hAnsi="Times New Roman" w:cs="Times New Roman"/>
-          <w:sz w:val="24"/>
-          <w:szCs w:val="24"/>
-        </w:rPr>
-        <w:lastRenderedPageBreak/>
-        <w:t xml:space="preserve">App </w:t>
-      </w:r>
-      <w:r>
-        <w:rPr>
-          <w:rFonts w:ascii="Times New Roman" w:hAnsi="Times New Roman" w:cs="Times New Roman"/>
-          <w:sz w:val="24"/>
-          <w:szCs w:val="24"/>
-        </w:rPr>
-        <w:t>Requirements</w:t>
-      </w:r>
-    </w:p>
-    <w:p>
-      <w:pPr>
-        <w:pStyle w:val="Heading2"/>
-        <w:rPr>
-          <w:rFonts w:ascii="Times New Roman" w:hAnsi="Times New Roman" w:cs="Times New Roman"/>
-          <w:sz w:val="24"/>
-          <w:szCs w:val="24"/>
-        </w:rPr>
-      </w:pPr>
-      <w:r>
-        <w:rPr>
-          <w:rFonts w:ascii="Times New Roman" w:hAnsi="Times New Roman" w:cs="Times New Roman"/>
-          <w:sz w:val="24"/>
-          <w:szCs w:val="24"/>
-        </w:rPr>
-        <w:t>Functional Requirements</w:t>
-      </w:r>
-    </w:p>
-    <w:p>
-      <w:pPr>
-        <w:rPr>
-          <w:rFonts w:ascii="Times New Roman" w:hAnsi="Times New Roman" w:cs="Times New Roman"/>
-          <w:sz w:val="24"/>
-          <w:szCs w:val="24"/>
-        </w:rPr>
-      </w:pPr>
-      <w:r>
-        <w:rPr>
-          <w:rFonts w:ascii="Times New Roman" w:hAnsi="Times New Roman" w:cs="Times New Roman"/>
-          <w:sz w:val="24"/>
-          <w:szCs w:val="24"/>
-        </w:rPr>
-        <w:t>Home Page Functionality</w:t>
+        <w:t>Users can view individual items with statistics about each item.</w:t>
       </w:r>
     </w:p>
     <w:p>
@@ -1283,7 +1296,24 @@
           <w:sz w:val="24"/>
           <w:szCs w:val="24"/>
         </w:rPr>
-        <w:t>Users can see a list of all items available for them to acquire and use under the condition that they have logged in and created a character profile.</w:t>
+        <w:t>Users can select an item to add to their list of equipped items.</w:t>
+      </w:r>
+    </w:p>
+    <w:p>
+      <w:pPr>
+        <w:rPr>
+          <w:rFonts w:ascii="Times New Roman" w:hAnsi="Times New Roman" w:cs="Times New Roman"/>
+          <w:sz w:val="24"/>
+          <w:szCs w:val="24"/>
+        </w:rPr>
+      </w:pPr>
+      <w:r>
+        <w:rPr>
+          <w:rFonts w:ascii="Times New Roman" w:hAnsi="Times New Roman" w:cs="Times New Roman"/>
+          <w:sz w:val="24"/>
+          <w:szCs w:val="24"/>
+        </w:rPr>
+        <w:t>Character Page Functionality</w:t>
       </w:r>
     </w:p>
     <w:p>
@@ -1305,7 +1335,7 @@
           <w:sz w:val="24"/>
           <w:szCs w:val="24"/>
         </w:rPr>
-        <w:t>The list of available items changes based on the information provided by users about their Terraria Character.</w:t>
+        <w:t>Users can record what bosses their character has defeated so far.</w:t>
       </w:r>
     </w:p>
     <w:p>
@@ -1327,7 +1357,23 @@
           <w:sz w:val="24"/>
           <w:szCs w:val="24"/>
         </w:rPr>
-        <w:t>Users can view individual items with statistics about each item.</w:t>
+        <w:t>Users can record whether they have entered hard</w:t>
+      </w:r>
+      <w:r>
+        <w:rPr>
+          <w:rFonts w:ascii="Times New Roman" w:hAnsi="Times New Roman" w:cs="Times New Roman"/>
+          <w:sz w:val="24"/>
+          <w:szCs w:val="24"/>
+        </w:rPr>
+        <w:t>-</w:t>
+      </w:r>
+      <w:r>
+        <w:rPr>
+          <w:rFonts w:ascii="Times New Roman" w:hAnsi="Times New Roman" w:cs="Times New Roman"/>
+          <w:sz w:val="24"/>
+          <w:szCs w:val="24"/>
+        </w:rPr>
+        <w:t>mode or not.</w:t>
       </w:r>
     </w:p>
     <w:p>
@@ -1349,24 +1395,7 @@
           <w:sz w:val="24"/>
           <w:szCs w:val="24"/>
         </w:rPr>
-        <w:t>Users can select an item to add to their list of equipped items.</w:t>
-      </w:r>
-    </w:p>
-    <w:p>
-      <w:pPr>
-        <w:rPr>
-          <w:rFonts w:ascii="Times New Roman" w:hAnsi="Times New Roman" w:cs="Times New Roman"/>
-          <w:sz w:val="24"/>
-          <w:szCs w:val="24"/>
-        </w:rPr>
-      </w:pPr>
-      <w:r>
-        <w:rPr>
-          <w:rFonts w:ascii="Times New Roman" w:hAnsi="Times New Roman" w:cs="Times New Roman"/>
-          <w:sz w:val="24"/>
-          <w:szCs w:val="24"/>
-        </w:rPr>
-        <w:t>Character Page Functionality</w:t>
+        <w:t>Users can record what biomes/regions they have discovered in their world so far.</w:t>
       </w:r>
     </w:p>
     <w:p>
@@ -1388,7 +1417,24 @@
           <w:sz w:val="24"/>
           <w:szCs w:val="24"/>
         </w:rPr>
-        <w:t>Users can record what bosses their character has defeated so far.</w:t>
+        <w:t>Users can see the current character statistics with the items they have equipped.</w:t>
+      </w:r>
+    </w:p>
+    <w:p>
+      <w:pPr>
+        <w:rPr>
+          <w:rFonts w:ascii="Times New Roman" w:hAnsi="Times New Roman" w:cs="Times New Roman"/>
+          <w:sz w:val="24"/>
+          <w:szCs w:val="24"/>
+        </w:rPr>
+      </w:pPr>
+      <w:r>
+        <w:rPr>
+          <w:rFonts w:ascii="Times New Roman" w:hAnsi="Times New Roman" w:cs="Times New Roman"/>
+          <w:sz w:val="24"/>
+          <w:szCs w:val="24"/>
+        </w:rPr>
+        <w:t>User page Functionality</w:t>
       </w:r>
     </w:p>
     <w:p>
@@ -1410,39 +1456,15 @@
           <w:sz w:val="24"/>
           <w:szCs w:val="24"/>
         </w:rPr>
-        <w:t xml:space="preserve">Users can record whether they have entered </w:t>
-      </w:r>
-      <w:r>
-        <w:rPr>
-          <w:rFonts w:ascii="Times New Roman" w:hAnsi="Times New Roman" w:cs="Times New Roman"/>
-          <w:sz w:val="24"/>
-          <w:szCs w:val="24"/>
-        </w:rPr>
-        <w:t>hard</w:t>
-      </w:r>
-      <w:r>
-        <w:rPr>
-          <w:rFonts w:ascii="Times New Roman" w:hAnsi="Times New Roman" w:cs="Times New Roman"/>
-          <w:sz w:val="24"/>
-          <w:szCs w:val="24"/>
-        </w:rPr>
-        <w:t>-</w:t>
-      </w:r>
-      <w:r>
-        <w:rPr>
-          <w:rFonts w:ascii="Times New Roman" w:hAnsi="Times New Roman" w:cs="Times New Roman"/>
-          <w:sz w:val="24"/>
-          <w:szCs w:val="24"/>
-        </w:rPr>
-        <w:t>mode</w:t>
-      </w:r>
-      <w:r>
-        <w:rPr>
-          <w:rFonts w:ascii="Times New Roman" w:hAnsi="Times New Roman" w:cs="Times New Roman"/>
-          <w:sz w:val="24"/>
-          <w:szCs w:val="24"/>
-        </w:rPr>
-        <w:t xml:space="preserve"> or not.</w:t>
+        <w:t>Users can create and select characters</w:t>
+      </w:r>
+      <w:r>
+        <w:rPr>
+          <w:rFonts w:ascii="Times New Roman" w:hAnsi="Times New Roman" w:cs="Times New Roman"/>
+          <w:sz w:val="24"/>
+          <w:szCs w:val="24"/>
+        </w:rPr>
+        <w:t>.</w:t>
       </w:r>
     </w:p>
     <w:p>
@@ -1464,7 +1486,50 @@
           <w:sz w:val="24"/>
           <w:szCs w:val="24"/>
         </w:rPr>
-        <w:t>Users can record what biomes/regions they have discovered in their world so far.</w:t>
+        <w:t>Users can change their password</w:t>
+      </w:r>
+      <w:r>
+        <w:rPr>
+          <w:rFonts w:ascii="Times New Roman" w:hAnsi="Times New Roman" w:cs="Times New Roman"/>
+          <w:sz w:val="24"/>
+          <w:szCs w:val="24"/>
+        </w:rPr>
+        <w:t>.</w:t>
+      </w:r>
+    </w:p>
+    <w:p>
+      <w:pPr>
+        <w:pStyle w:val="Heading2"/>
+        <w:rPr>
+          <w:rFonts w:ascii="Times New Roman" w:hAnsi="Times New Roman" w:cs="Times New Roman"/>
+          <w:sz w:val="24"/>
+          <w:szCs w:val="24"/>
+        </w:rPr>
+      </w:pPr>
+      <w:r>
+        <w:rPr>
+          <w:rFonts w:ascii="Times New Roman" w:hAnsi="Times New Roman" w:cs="Times New Roman"/>
+          <w:sz w:val="24"/>
+          <w:szCs w:val="24"/>
+        </w:rPr>
+        <w:t>non-Functional Requirements</w:t>
+      </w:r>
+    </w:p>
+    <w:p>
+      <w:pPr>
+        <w:rPr>
+          <w:rFonts w:ascii="Times New Roman" w:hAnsi="Times New Roman" w:cs="Times New Roman"/>
+          <w:sz w:val="24"/>
+          <w:szCs w:val="24"/>
+        </w:rPr>
+      </w:pPr>
+      <w:r>
+        <w:rPr>
+          <w:rFonts w:ascii="Times New Roman" w:hAnsi="Times New Roman" w:cs="Times New Roman"/>
+          <w:sz w:val="24"/>
+          <w:szCs w:val="24"/>
+        </w:rPr>
+        <w:t>Security</w:t>
       </w:r>
     </w:p>
     <w:p>
@@ -1486,32 +1551,7 @@
           <w:sz w:val="24"/>
           <w:szCs w:val="24"/>
         </w:rPr>
-        <w:t>Users can see the current character statistics with the items they have equipped.</w:t>
-      </w:r>
-    </w:p>
-    <w:p>
-      <w:pPr>
-        <w:rPr>
-          <w:rFonts w:ascii="Times New Roman" w:hAnsi="Times New Roman" w:cs="Times New Roman"/>
-          <w:sz w:val="24"/>
-          <w:szCs w:val="24"/>
-        </w:rPr>
-      </w:pPr>
-      <w:r>
-        <w:rPr>
-          <w:rFonts w:ascii="Times New Roman" w:hAnsi="Times New Roman" w:cs="Times New Roman"/>
-          <w:sz w:val="24"/>
-          <w:szCs w:val="24"/>
-        </w:rPr>
-        <w:t xml:space="preserve">User page </w:t>
-      </w:r>
-      <w:r>
-        <w:rPr>
-          <w:rFonts w:ascii="Times New Roman" w:hAnsi="Times New Roman" w:cs="Times New Roman"/>
-          <w:sz w:val="24"/>
-          <w:szCs w:val="24"/>
-        </w:rPr>
-        <w:t>Functionality</w:t>
+        <w:t>Website protects against XSS.</w:t>
       </w:r>
     </w:p>
     <w:p>
@@ -1533,15 +1573,7 @@
           <w:sz w:val="24"/>
           <w:szCs w:val="24"/>
         </w:rPr>
-        <w:t>Users can create and select characters</w:t>
-      </w:r>
-      <w:r>
-        <w:rPr>
-          <w:rFonts w:ascii="Times New Roman" w:hAnsi="Times New Roman" w:cs="Times New Roman"/>
-          <w:sz w:val="24"/>
-          <w:szCs w:val="24"/>
-        </w:rPr>
-        <w:t>.</w:t>
+        <w:t>Website inputs will protect against SQL injections.</w:t>
       </w:r>
     </w:p>
     <w:p>
@@ -1563,50 +1595,24 @@
           <w:sz w:val="24"/>
           <w:szCs w:val="24"/>
         </w:rPr>
-        <w:t>Users can change their password</w:t>
-      </w:r>
-      <w:r>
-        <w:rPr>
-          <w:rFonts w:ascii="Times New Roman" w:hAnsi="Times New Roman" w:cs="Times New Roman"/>
-          <w:sz w:val="24"/>
-          <w:szCs w:val="24"/>
-        </w:rPr>
-        <w:t>.</w:t>
-      </w:r>
-    </w:p>
-    <w:p>
-      <w:pPr>
-        <w:pStyle w:val="Heading2"/>
-        <w:rPr>
-          <w:rFonts w:ascii="Times New Roman" w:hAnsi="Times New Roman" w:cs="Times New Roman"/>
-          <w:sz w:val="24"/>
-          <w:szCs w:val="24"/>
-        </w:rPr>
-      </w:pPr>
-      <w:r>
-        <w:rPr>
-          <w:rFonts w:ascii="Times New Roman" w:hAnsi="Times New Roman" w:cs="Times New Roman"/>
-          <w:sz w:val="24"/>
-          <w:szCs w:val="24"/>
-        </w:rPr>
-        <w:t>non-Functional Requirements</w:t>
-      </w:r>
-    </w:p>
-    <w:p>
-      <w:pPr>
-        <w:rPr>
-          <w:rFonts w:ascii="Times New Roman" w:hAnsi="Times New Roman" w:cs="Times New Roman"/>
-          <w:sz w:val="24"/>
-          <w:szCs w:val="24"/>
-        </w:rPr>
-      </w:pPr>
-      <w:r>
-        <w:rPr>
-          <w:rFonts w:ascii="Times New Roman" w:hAnsi="Times New Roman" w:cs="Times New Roman"/>
-          <w:sz w:val="24"/>
-          <w:szCs w:val="24"/>
-        </w:rPr>
-        <w:t>Security</w:t>
+        <w:t>Fail2ban (wish list)</w:t>
+      </w:r>
+    </w:p>
+    <w:p>
+      <w:pPr>
+        <w:rPr>
+          <w:rFonts w:ascii="Times New Roman" w:hAnsi="Times New Roman" w:cs="Times New Roman"/>
+          <w:sz w:val="24"/>
+          <w:szCs w:val="24"/>
+        </w:rPr>
+      </w:pPr>
+      <w:r>
+        <w:rPr>
+          <w:rFonts w:ascii="Times New Roman" w:hAnsi="Times New Roman" w:cs="Times New Roman"/>
+          <w:sz w:val="24"/>
+          <w:szCs w:val="24"/>
+        </w:rPr>
+        <w:t>Availability</w:t>
       </w:r>
     </w:p>
     <w:p>
@@ -1628,7 +1634,40 @@
           <w:sz w:val="24"/>
           <w:szCs w:val="24"/>
         </w:rPr>
-        <w:t>Website protects against XSS.</w:t>
+        <w:t>95% uptime</w:t>
+      </w:r>
+      <w:r>
+        <w:rPr>
+          <w:rFonts w:ascii="Times New Roman" w:hAnsi="Times New Roman" w:cs="Times New Roman"/>
+          <w:sz w:val="24"/>
+          <w:szCs w:val="24"/>
+        </w:rPr>
+        <w:t xml:space="preserve"> and availability.</w:t>
+      </w:r>
+      <w:r>
+        <w:rPr>
+          <w:rFonts w:ascii="Times New Roman" w:hAnsi="Times New Roman" w:cs="Times New Roman"/>
+          <w:sz w:val="24"/>
+          <w:szCs w:val="24"/>
+        </w:rPr>
+        <w:t xml:space="preserve"> </w:t>
+      </w:r>
+    </w:p>
+    <w:p>
+      <w:pPr>
+        <w:rPr>
+          <w:rFonts w:ascii="Times New Roman" w:hAnsi="Times New Roman" w:cs="Times New Roman"/>
+          <w:sz w:val="24"/>
+          <w:szCs w:val="24"/>
+        </w:rPr>
+      </w:pPr>
+      <w:r>
+        <w:rPr>
+          <w:rFonts w:ascii="Times New Roman" w:hAnsi="Times New Roman" w:cs="Times New Roman"/>
+          <w:sz w:val="24"/>
+          <w:szCs w:val="24"/>
+        </w:rPr>
+        <w:t>Usability</w:t>
       </w:r>
     </w:p>
     <w:p>
@@ -1650,7 +1689,23 @@
           <w:sz w:val="24"/>
           <w:szCs w:val="24"/>
         </w:rPr>
-        <w:t>Website inputs will protect against SQL injections.</w:t>
+        <w:t>Mobile/Desktop</w:t>
+      </w:r>
+      <w:r>
+        <w:rPr>
+          <w:rFonts w:ascii="Times New Roman" w:hAnsi="Times New Roman" w:cs="Times New Roman"/>
+          <w:sz w:val="24"/>
+          <w:szCs w:val="24"/>
+        </w:rPr>
+        <w:t xml:space="preserve"> application.</w:t>
+      </w:r>
+      <w:r>
+        <w:rPr>
+          <w:rFonts w:ascii="Times New Roman" w:hAnsi="Times New Roman" w:cs="Times New Roman"/>
+          <w:sz w:val="24"/>
+          <w:szCs w:val="24"/>
+        </w:rPr>
+        <w:t xml:space="preserve"> (wish list)</w:t>
       </w:r>
     </w:p>
     <w:p>
@@ -1672,138 +1727,6 @@
           <w:sz w:val="24"/>
           <w:szCs w:val="24"/>
         </w:rPr>
-        <w:t>Fail2ban (wish list)</w:t>
-      </w:r>
-    </w:p>
-    <w:p>
-      <w:pPr>
-        <w:rPr>
-          <w:rFonts w:ascii="Times New Roman" w:hAnsi="Times New Roman" w:cs="Times New Roman"/>
-          <w:sz w:val="24"/>
-          <w:szCs w:val="24"/>
-        </w:rPr>
-      </w:pPr>
-      <w:r>
-        <w:rPr>
-          <w:rFonts w:ascii="Times New Roman" w:hAnsi="Times New Roman" w:cs="Times New Roman"/>
-          <w:sz w:val="24"/>
-          <w:szCs w:val="24"/>
-        </w:rPr>
-        <w:t>Availability</w:t>
-      </w:r>
-    </w:p>
-    <w:p>
-      <w:pPr>
-        <w:pStyle w:val="ListParagraph"/>
-        <w:numPr>
-          <w:ilvl w:val="0"/>
-          <w:numId w:val="17"/>
-        </w:numPr>
-        <w:rPr>
-          <w:rFonts w:ascii="Times New Roman" w:hAnsi="Times New Roman" w:cs="Times New Roman"/>
-          <w:sz w:val="24"/>
-          <w:szCs w:val="24"/>
-        </w:rPr>
-      </w:pPr>
-      <w:r>
-        <w:rPr>
-          <w:rFonts w:ascii="Times New Roman" w:hAnsi="Times New Roman" w:cs="Times New Roman"/>
-          <w:sz w:val="24"/>
-          <w:szCs w:val="24"/>
-        </w:rPr>
-        <w:t>95% uptime</w:t>
-      </w:r>
-      <w:r>
-        <w:rPr>
-          <w:rFonts w:ascii="Times New Roman" w:hAnsi="Times New Roman" w:cs="Times New Roman"/>
-          <w:sz w:val="24"/>
-          <w:szCs w:val="24"/>
-        </w:rPr>
-        <w:t xml:space="preserve"> and availability.</w:t>
-      </w:r>
-      <w:r>
-        <w:rPr>
-          <w:rFonts w:ascii="Times New Roman" w:hAnsi="Times New Roman" w:cs="Times New Roman"/>
-          <w:sz w:val="24"/>
-          <w:szCs w:val="24"/>
-        </w:rPr>
-        <w:t xml:space="preserve"> </w:t>
-      </w:r>
-    </w:p>
-    <w:p>
-      <w:pPr>
-        <w:rPr>
-          <w:rFonts w:ascii="Times New Roman" w:hAnsi="Times New Roman" w:cs="Times New Roman"/>
-          <w:sz w:val="24"/>
-          <w:szCs w:val="24"/>
-        </w:rPr>
-      </w:pPr>
-      <w:r>
-        <w:rPr>
-          <w:rFonts w:ascii="Times New Roman" w:hAnsi="Times New Roman" w:cs="Times New Roman"/>
-          <w:sz w:val="24"/>
-          <w:szCs w:val="24"/>
-        </w:rPr>
-        <w:t>Usability</w:t>
-      </w:r>
-    </w:p>
-    <w:p>
-      <w:pPr>
-        <w:pStyle w:val="ListParagraph"/>
-        <w:numPr>
-          <w:ilvl w:val="0"/>
-          <w:numId w:val="17"/>
-        </w:numPr>
-        <w:rPr>
-          <w:rFonts w:ascii="Times New Roman" w:hAnsi="Times New Roman" w:cs="Times New Roman"/>
-          <w:sz w:val="24"/>
-          <w:szCs w:val="24"/>
-        </w:rPr>
-      </w:pPr>
-      <w:r>
-        <w:rPr>
-          <w:rFonts w:ascii="Times New Roman" w:hAnsi="Times New Roman" w:cs="Times New Roman"/>
-          <w:sz w:val="24"/>
-          <w:szCs w:val="24"/>
-        </w:rPr>
-        <w:t>Mobile/Desktop</w:t>
-      </w:r>
-      <w:r>
-        <w:rPr>
-          <w:rFonts w:ascii="Times New Roman" w:hAnsi="Times New Roman" w:cs="Times New Roman"/>
-          <w:sz w:val="24"/>
-          <w:szCs w:val="24"/>
-        </w:rPr>
-        <w:t xml:space="preserve"> application.</w:t>
-      </w:r>
-      <w:r>
-        <w:rPr>
-          <w:rFonts w:ascii="Times New Roman" w:hAnsi="Times New Roman" w:cs="Times New Roman"/>
-          <w:sz w:val="24"/>
-          <w:szCs w:val="24"/>
-        </w:rPr>
-        <w:t xml:space="preserve"> (wish list)</w:t>
-      </w:r>
-    </w:p>
-    <w:p>
-      <w:pPr>
-        <w:pStyle w:val="ListParagraph"/>
-        <w:numPr>
-          <w:ilvl w:val="0"/>
-          <w:numId w:val="17"/>
-        </w:numPr>
-        <w:rPr>
-          <w:rFonts w:ascii="Times New Roman" w:hAnsi="Times New Roman" w:cs="Times New Roman"/>
-          <w:sz w:val="24"/>
-          <w:szCs w:val="24"/>
-        </w:rPr>
-      </w:pPr>
-      <w:r>
-        <w:rPr>
-          <w:rFonts w:ascii="Times New Roman" w:hAnsi="Times New Roman" w:cs="Times New Roman"/>
-          <w:sz w:val="24"/>
-          <w:szCs w:val="24"/>
-        </w:rPr>
         <w:t>Dark mode.</w:t>
       </w:r>
     </w:p>
@@ -2212,26 +2135,423 @@
         </w:rPr>
       </w:pPr>
     </w:p>
-    <w:p>
-      <w:pPr>
-        <w:tabs>
-          <w:tab w:val="left" w:pos="2304"/>
-        </w:tabs>
-        <w:rPr>
-          <w:rFonts w:ascii="Times New Roman" w:hAnsi="Times New Roman" w:cs="Times New Roman"/>
-          <w:sz w:val="24"/>
-          <w:szCs w:val="24"/>
-        </w:rPr>
-      </w:pPr>
-      <w:r>
-        <w:rPr>
-          <w:rFonts w:ascii="Times New Roman" w:hAnsi="Times New Roman" w:cs="Times New Roman"/>
-          <w:sz w:val="24"/>
-          <w:szCs w:val="24"/>
-        </w:rPr>
-        <w:t>[images]</w:t>
-      </w:r>
-    </w:p>
+    <w:tbl>
+      <w:tblPr>
+        <w:tblStyle w:val="TableGrid"/>
+        <w:tblW w:w="0" w:type="auto"/>
+        <w:tblLook w:val="04A0" w:firstRow="1" w:lastRow="0" w:firstColumn="1" w:lastColumn="0" w:noHBand="0" w:noVBand="1"/>
+      </w:tblPr>
+      <w:tblGrid>
+        <w:gridCol w:w="9350"/>
+      </w:tblGrid>
+      <w:tr>
+        <w:tc>
+          <w:tcPr>
+            <w:tcW w:w="9350" w:type="dxa"/>
+          </w:tcPr>
+          <w:p>
+            <w:pPr>
+              <w:rPr>
+                <w:rFonts w:ascii="Times New Roman" w:hAnsi="Times New Roman" w:cs="Times New Roman"/>
+                <w:sz w:val="24"/>
+                <w:szCs w:val="24"/>
+              </w:rPr>
+            </w:pPr>
+            <w:r>
+              <w:rPr>
+                <w:noProof/>
+              </w:rPr>
+              <w:drawing>
+                <wp:inline distT="0" distB="0" distL="0" distR="0" wp14:anchorId="345EEC73" wp14:editId="110E55DC">
+                  <wp:extent cx="4099035" cy="3175876"/>
+                  <wp:effectExtent l="0" t="0" r="0" b="5715"/>
+                  <wp:docPr id="2088262648" name="Picture 6"/>
+                  <wp:cNvGraphicFramePr>
+                    <a:graphicFrameLocks xmlns:a="http://schemas.openxmlformats.org/drawingml/2006/main" noChangeAspect="1"/>
+                  </wp:cNvGraphicFramePr>
+                  <a:graphic xmlns:a="http://schemas.openxmlformats.org/drawingml/2006/main">
+                    <a:graphicData uri="http://schemas.openxmlformats.org/drawingml/2006/picture">
+                      <pic:pic xmlns:pic="http://schemas.openxmlformats.org/drawingml/2006/picture">
+                        <pic:nvPicPr>
+                          <pic:cNvPr id="0" name="Picture 6"/>
+                          <pic:cNvPicPr>
+                            <a:picLocks noChangeAspect="1" noChangeArrowheads="1"/>
+                          </pic:cNvPicPr>
+                        </pic:nvPicPr>
+                        <pic:blipFill>
+                          <a:blip r:embed="rId8" cstate="print">
+                            <a:extLst>
+                              <a:ext uri="{28A0092B-C50C-407E-A947-70E740481C1C}">
+                                <a14:useLocalDpi xmlns:a14="http://schemas.microsoft.com/office/drawing/2010/main" val="0"/>
+                              </a:ext>
+                            </a:extLst>
+                          </a:blip>
+                          <a:srcRect/>
+                          <a:stretch>
+                            <a:fillRect/>
+                          </a:stretch>
+                        </pic:blipFill>
+                        <pic:spPr bwMode="auto">
+                          <a:xfrm>
+                            <a:off x="0" y="0"/>
+                            <a:ext cx="4113002" cy="3186698"/>
+                          </a:xfrm>
+                          <a:prstGeom prst="rect">
+                            <a:avLst/>
+                          </a:prstGeom>
+                          <a:noFill/>
+                          <a:ln>
+                            <a:noFill/>
+                          </a:ln>
+                        </pic:spPr>
+                      </pic:pic>
+                    </a:graphicData>
+                  </a:graphic>
+                </wp:inline>
+              </w:drawing>
+            </w:r>
+            <w:r>
+              <w:rPr>
+                <w:rFonts w:ascii="Times New Roman" w:hAnsi="Times New Roman" w:cs="Times New Roman"/>
+                <w:sz w:val="24"/>
+                <w:szCs w:val="24"/>
+              </w:rPr>
+              <w:t xml:space="preserve"> Login Screen</w:t>
+            </w:r>
+          </w:p>
+        </w:tc>
+      </w:tr>
+      <w:tr>
+        <w:tc>
+          <w:tcPr>
+            <w:tcW w:w="9350" w:type="dxa"/>
+          </w:tcPr>
+          <w:p>
+            <w:pPr>
+              <w:rPr>
+                <w:rFonts w:ascii="Times New Roman" w:hAnsi="Times New Roman" w:cs="Times New Roman"/>
+                <w:sz w:val="24"/>
+                <w:szCs w:val="24"/>
+              </w:rPr>
+            </w:pPr>
+            <w:r>
+              <w:rPr>
+                <w:noProof/>
+              </w:rPr>
+              <w:drawing>
+                <wp:inline distT="0" distB="0" distL="0" distR="0" wp14:anchorId="30707D50" wp14:editId="21E95FD6">
+                  <wp:extent cx="4256690" cy="3331224"/>
+                  <wp:effectExtent l="0" t="0" r="0" b="2540"/>
+                  <wp:docPr id="1331877610" name="Picture 7"/>
+                  <wp:cNvGraphicFramePr>
+                    <a:graphicFrameLocks xmlns:a="http://schemas.openxmlformats.org/drawingml/2006/main" noChangeAspect="1"/>
+                  </wp:cNvGraphicFramePr>
+                  <a:graphic xmlns:a="http://schemas.openxmlformats.org/drawingml/2006/main">
+                    <a:graphicData uri="http://schemas.openxmlformats.org/drawingml/2006/picture">
+                      <pic:pic xmlns:pic="http://schemas.openxmlformats.org/drawingml/2006/picture">
+                        <pic:nvPicPr>
+                          <pic:cNvPr id="0" name="Picture 8"/>
+                          <pic:cNvPicPr>
+                            <a:picLocks noChangeAspect="1" noChangeArrowheads="1"/>
+                          </pic:cNvPicPr>
+                        </pic:nvPicPr>
+                        <pic:blipFill>
+                          <a:blip r:embed="rId9" cstate="print">
+                            <a:extLst>
+                              <a:ext uri="{28A0092B-C50C-407E-A947-70E740481C1C}">
+                                <a14:useLocalDpi xmlns:a14="http://schemas.microsoft.com/office/drawing/2010/main" val="0"/>
+                              </a:ext>
+                            </a:extLst>
+                          </a:blip>
+                          <a:srcRect/>
+                          <a:stretch>
+                            <a:fillRect/>
+                          </a:stretch>
+                        </pic:blipFill>
+                        <pic:spPr bwMode="auto">
+                          <a:xfrm>
+                            <a:off x="0" y="0"/>
+                            <a:ext cx="4261055" cy="3334640"/>
+                          </a:xfrm>
+                          <a:prstGeom prst="rect">
+                            <a:avLst/>
+                          </a:prstGeom>
+                          <a:noFill/>
+                          <a:ln>
+                            <a:noFill/>
+                          </a:ln>
+                        </pic:spPr>
+                      </pic:pic>
+                    </a:graphicData>
+                  </a:graphic>
+                </wp:inline>
+              </w:drawing>
+            </w:r>
+            <w:r>
+              <w:rPr>
+                <w:rFonts w:ascii="Times New Roman" w:hAnsi="Times New Roman" w:cs="Times New Roman"/>
+                <w:sz w:val="24"/>
+                <w:szCs w:val="24"/>
+              </w:rPr>
+              <w:t xml:space="preserve"> Account controls screen</w:t>
+            </w:r>
+          </w:p>
+        </w:tc>
+      </w:tr>
+      <w:tr>
+        <w:tc>
+          <w:tcPr>
+            <w:tcW w:w="9350" w:type="dxa"/>
+          </w:tcPr>
+          <w:p>
+            <w:pPr>
+              <w:rPr>
+                <w:rFonts w:ascii="Times New Roman" w:hAnsi="Times New Roman" w:cs="Times New Roman"/>
+                <w:sz w:val="24"/>
+                <w:szCs w:val="24"/>
+              </w:rPr>
+            </w:pPr>
+            <w:r>
+              <w:rPr>
+                <w:rFonts w:ascii="Times New Roman" w:hAnsi="Times New Roman" w:cs="Times New Roman"/>
+                <w:noProof/>
+                <w:sz w:val="24"/>
+                <w:szCs w:val="24"/>
+              </w:rPr>
+              <w:lastRenderedPageBreak/>
+              <w:drawing>
+                <wp:inline distT="0" distB="0" distL="0" distR="0" wp14:anchorId="03AD7A07" wp14:editId="07A361BE">
+                  <wp:extent cx="4666594" cy="3526892"/>
+                  <wp:effectExtent l="0" t="0" r="1270" b="0"/>
+                  <wp:docPr id="1405223854" name="Picture 8"/>
+                  <wp:cNvGraphicFramePr>
+                    <a:graphicFrameLocks xmlns:a="http://schemas.openxmlformats.org/drawingml/2006/main" noChangeAspect="1"/>
+                  </wp:cNvGraphicFramePr>
+                  <a:graphic xmlns:a="http://schemas.openxmlformats.org/drawingml/2006/main">
+                    <a:graphicData uri="http://schemas.openxmlformats.org/drawingml/2006/picture">
+                      <pic:pic xmlns:pic="http://schemas.openxmlformats.org/drawingml/2006/picture">
+                        <pic:nvPicPr>
+                          <pic:cNvPr id="0" name="Picture 10"/>
+                          <pic:cNvPicPr>
+                            <a:picLocks noChangeAspect="1" noChangeArrowheads="1"/>
+                          </pic:cNvPicPr>
+                        </pic:nvPicPr>
+                        <pic:blipFill>
+                          <a:blip r:embed="rId10" cstate="print">
+                            <a:extLst>
+                              <a:ext uri="{28A0092B-C50C-407E-A947-70E740481C1C}">
+                                <a14:useLocalDpi xmlns:a14="http://schemas.microsoft.com/office/drawing/2010/main" val="0"/>
+                              </a:ext>
+                            </a:extLst>
+                          </a:blip>
+                          <a:srcRect/>
+                          <a:stretch>
+                            <a:fillRect/>
+                          </a:stretch>
+                        </pic:blipFill>
+                        <pic:spPr bwMode="auto">
+                          <a:xfrm>
+                            <a:off x="0" y="0"/>
+                            <a:ext cx="4692368" cy="3546372"/>
+                          </a:xfrm>
+                          <a:prstGeom prst="rect">
+                            <a:avLst/>
+                          </a:prstGeom>
+                          <a:noFill/>
+                          <a:ln>
+                            <a:noFill/>
+                          </a:ln>
+                        </pic:spPr>
+                      </pic:pic>
+                    </a:graphicData>
+                  </a:graphic>
+                </wp:inline>
+              </w:drawing>
+            </w:r>
+            <w:r>
+              <w:rPr>
+                <w:rFonts w:ascii="Times New Roman" w:hAnsi="Times New Roman" w:cs="Times New Roman"/>
+                <w:sz w:val="24"/>
+                <w:szCs w:val="24"/>
+              </w:rPr>
+              <w:br/>
+              <w:t>Character Information Screen</w:t>
+            </w:r>
+          </w:p>
+        </w:tc>
+      </w:tr>
+      <w:tr>
+        <w:tc>
+          <w:tcPr>
+            <w:tcW w:w="9350" w:type="dxa"/>
+          </w:tcPr>
+          <w:p>
+            <w:pPr>
+              <w:rPr>
+                <w:rFonts w:ascii="Times New Roman" w:hAnsi="Times New Roman" w:cs="Times New Roman"/>
+                <w:sz w:val="24"/>
+                <w:szCs w:val="24"/>
+              </w:rPr>
+            </w:pPr>
+            <w:r>
+              <w:rPr>
+                <w:rFonts w:ascii="Times New Roman" w:hAnsi="Times New Roman" w:cs="Times New Roman"/>
+                <w:noProof/>
+                <w:sz w:val="24"/>
+                <w:szCs w:val="24"/>
+              </w:rPr>
+              <w:drawing>
+                <wp:inline distT="0" distB="0" distL="0" distR="0" wp14:anchorId="19C7D9CD" wp14:editId="2340CA73">
+                  <wp:extent cx="4798651" cy="3804745"/>
+                  <wp:effectExtent l="0" t="0" r="2540" b="5715"/>
+                  <wp:docPr id="233972390" name="Picture 10"/>
+                  <wp:cNvGraphicFramePr>
+                    <a:graphicFrameLocks xmlns:a="http://schemas.openxmlformats.org/drawingml/2006/main" noChangeAspect="1"/>
+                  </wp:cNvGraphicFramePr>
+                  <a:graphic xmlns:a="http://schemas.openxmlformats.org/drawingml/2006/main">
+                    <a:graphicData uri="http://schemas.openxmlformats.org/drawingml/2006/picture">
+                      <pic:pic xmlns:pic="http://schemas.openxmlformats.org/drawingml/2006/picture">
+                        <pic:nvPicPr>
+                          <pic:cNvPr id="0" name="Picture 12"/>
+                          <pic:cNvPicPr>
+                            <a:picLocks noChangeAspect="1" noChangeArrowheads="1"/>
+                          </pic:cNvPicPr>
+                        </pic:nvPicPr>
+                        <pic:blipFill>
+                          <a:blip r:embed="rId11" cstate="print">
+                            <a:extLst>
+                              <a:ext uri="{28A0092B-C50C-407E-A947-70E740481C1C}">
+                                <a14:useLocalDpi xmlns:a14="http://schemas.microsoft.com/office/drawing/2010/main" val="0"/>
+                              </a:ext>
+                            </a:extLst>
+                          </a:blip>
+                          <a:srcRect/>
+                          <a:stretch>
+                            <a:fillRect/>
+                          </a:stretch>
+                        </pic:blipFill>
+                        <pic:spPr bwMode="auto">
+                          <a:xfrm>
+                            <a:off x="0" y="0"/>
+                            <a:ext cx="4851281" cy="3846475"/>
+                          </a:xfrm>
+                          <a:prstGeom prst="rect">
+                            <a:avLst/>
+                          </a:prstGeom>
+                          <a:noFill/>
+                          <a:ln>
+                            <a:noFill/>
+                          </a:ln>
+                        </pic:spPr>
+                      </pic:pic>
+                    </a:graphicData>
+                  </a:graphic>
+                </wp:inline>
+              </w:drawing>
+            </w:r>
+            <w:r>
+              <w:rPr>
+                <w:rFonts w:ascii="Times New Roman" w:hAnsi="Times New Roman" w:cs="Times New Roman"/>
+                <w:sz w:val="24"/>
+                <w:szCs w:val="24"/>
+              </w:rPr>
+              <w:br/>
+              <w:t>Item Details Screen</w:t>
+            </w:r>
+          </w:p>
+        </w:tc>
+      </w:tr>
+      <w:tr>
+        <w:tc>
+          <w:tcPr>
+            <w:tcW w:w="9350" w:type="dxa"/>
+          </w:tcPr>
+          <w:p>
+            <w:pPr>
+              <w:rPr>
+                <w:rFonts w:ascii="Times New Roman" w:hAnsi="Times New Roman" w:cs="Times New Roman"/>
+                <w:sz w:val="24"/>
+                <w:szCs w:val="24"/>
+              </w:rPr>
+            </w:pPr>
+            <w:r>
+              <w:rPr>
+                <w:rFonts w:ascii="Times New Roman" w:hAnsi="Times New Roman" w:cs="Times New Roman"/>
+                <w:noProof/>
+                <w:sz w:val="24"/>
+                <w:szCs w:val="24"/>
+              </w:rPr>
+              <w:lastRenderedPageBreak/>
+              <w:drawing>
+                <wp:inline distT="0" distB="0" distL="0" distR="0" wp14:anchorId="4D603836" wp14:editId="1A8CB678">
+                  <wp:extent cx="5952554" cy="4550980"/>
+                  <wp:effectExtent l="0" t="0" r="0" b="2540"/>
+                  <wp:docPr id="719865867" name="Picture 9"/>
+                  <wp:cNvGraphicFramePr>
+                    <a:graphicFrameLocks xmlns:a="http://schemas.openxmlformats.org/drawingml/2006/main" noChangeAspect="1"/>
+                  </wp:cNvGraphicFramePr>
+                  <a:graphic xmlns:a="http://schemas.openxmlformats.org/drawingml/2006/main">
+                    <a:graphicData uri="http://schemas.openxmlformats.org/drawingml/2006/picture">
+                      <pic:pic xmlns:pic="http://schemas.openxmlformats.org/drawingml/2006/picture">
+                        <pic:nvPicPr>
+                          <pic:cNvPr id="0" name="Picture 11"/>
+                          <pic:cNvPicPr>
+                            <a:picLocks noChangeAspect="1" noChangeArrowheads="1"/>
+                          </pic:cNvPicPr>
+                        </pic:nvPicPr>
+                        <pic:blipFill>
+                          <a:blip r:embed="rId12" cstate="print">
+                            <a:extLst>
+                              <a:ext uri="{28A0092B-C50C-407E-A947-70E740481C1C}">
+                                <a14:useLocalDpi xmlns:a14="http://schemas.microsoft.com/office/drawing/2010/main" val="0"/>
+                              </a:ext>
+                            </a:extLst>
+                          </a:blip>
+                          <a:srcRect/>
+                          <a:stretch>
+                            <a:fillRect/>
+                          </a:stretch>
+                        </pic:blipFill>
+                        <pic:spPr bwMode="auto">
+                          <a:xfrm>
+                            <a:off x="0" y="0"/>
+                            <a:ext cx="5974425" cy="4567701"/>
+                          </a:xfrm>
+                          <a:prstGeom prst="rect">
+                            <a:avLst/>
+                          </a:prstGeom>
+                          <a:noFill/>
+                          <a:ln>
+                            <a:noFill/>
+                          </a:ln>
+                        </pic:spPr>
+                      </pic:pic>
+                    </a:graphicData>
+                  </a:graphic>
+                </wp:inline>
+              </w:drawing>
+            </w:r>
+          </w:p>
+          <w:p>
+            <w:pPr>
+              <w:rPr>
+                <w:rFonts w:ascii="Times New Roman" w:hAnsi="Times New Roman" w:cs="Times New Roman"/>
+                <w:sz w:val="24"/>
+                <w:szCs w:val="24"/>
+              </w:rPr>
+            </w:pPr>
+            <w:r>
+              <w:rPr>
+                <w:rFonts w:ascii="Times New Roman" w:hAnsi="Times New Roman" w:cs="Times New Roman"/>
+                <w:sz w:val="24"/>
+                <w:szCs w:val="24"/>
+              </w:rPr>
+              <w:t>Home page showing available items</w:t>
+            </w:r>
+          </w:p>
+        </w:tc>
+      </w:tr>
+    </w:tbl>
     <w:p>
       <w:pPr>
         <w:rPr>
@@ -5682,7 +6002,7 @@
   </w:font>
   <w:font w:name="SimHei">
     <w:altName w:val="黑体"/>
-    <w:panose1 w:val="02010609060101010101"/>
+    <w:panose1 w:val="02010600030101010101"/>
     <w:charset w:val="86"/>
     <w:family w:val="modern"/>
     <w:pitch w:val="fixed"/>
@@ -5695,12 +6015,11 @@
     <w:pitch w:val="variable"/>
     <w:sig w:usb0="00000287" w:usb1="00000000" w:usb2="00000000" w:usb3="00000000" w:csb0="0000009F" w:csb1="00000000"/>
   </w:font>
-  <w:font w:name="Calibri">
-    <w:panose1 w:val="020F0502020204030204"/>
+  <w:font w:name="Aptos">
     <w:charset w:val="00"/>
     <w:family w:val="swiss"/>
     <w:pitch w:val="variable"/>
-    <w:sig w:usb0="E4002EFF" w:usb1="C200247B" w:usb2="00000009" w:usb3="00000000" w:csb0="000001FF" w:csb1="00000000"/>
+    <w:sig w:usb0="20000287" w:usb1="00000003" w:usb2="00000000" w:usb3="00000000" w:csb0="0000019F" w:csb1="00000000"/>
   </w:font>
   <w:font w:name="DengXian">
     <w:altName w:val="等线"/>
@@ -5712,18 +6031,16 @@
   </w:font>
   <w:font w:name="DengXian Light">
     <w:altName w:val="等线 Light"/>
-    <w:panose1 w:val="02010600030101010101"/>
     <w:charset w:val="86"/>
     <w:family w:val="auto"/>
     <w:pitch w:val="variable"/>
     <w:sig w:usb0="A00002BF" w:usb1="38CF7CFA" w:usb2="00000016" w:usb3="00000000" w:csb0="0004000F" w:csb1="00000000"/>
   </w:font>
-  <w:font w:name="Calibri Light">
-    <w:panose1 w:val="020F0302020204030204"/>
+  <w:font w:name="Aptos Display">
     <w:charset w:val="00"/>
     <w:family w:val="swiss"/>
     <w:pitch w:val="variable"/>
-    <w:sig w:usb0="E4002EFF" w:usb1="C200247B" w:usb2="00000009" w:usb3="00000000" w:csb0="000001FF" w:csb1="00000000"/>
+    <w:sig w:usb0="20000287" w:usb1="00000003" w:usb2="00000000" w:usb3="00000000" w:csb0="0000019F" w:csb1="00000000"/>
   </w:font>
 </w:fonts>
 </file>
@@ -5744,6 +6061,7 @@
   </w:compat>
   <w:rsids>
     <w:rsidRoot w:val="00FF6D9A"/>
+    <w:rsid w:val="00186732"/>
     <w:rsid w:val="001C44F1"/>
     <w:rsid w:val="002C7DD1"/>
     <w:rsid w:val="00365AFA"/>

</xml_diff>

<commit_message>
Restoring the pics to the doc after
</commit_message>
<xml_diff>
--- a/milestone_1/350Report 1.1.docx
+++ b/milestone_1/350Report 1.1.docx
@@ -62,7 +62,23 @@
           <w:sz w:val="36"/>
           <w:szCs w:val="36"/>
         </w:rPr>
-        <w:t>Terraria equipment databse</w:t>
+        <w:t>Terraria equipment datab</w:t>
+      </w:r>
+      <w:r>
+        <w:rPr>
+          <w:rFonts w:ascii="Times New Roman" w:hAnsi="Times New Roman" w:cs="Times New Roman"/>
+          <w:sz w:val="36"/>
+          <w:szCs w:val="36"/>
+        </w:rPr>
+        <w:t>A</w:t>
+      </w:r>
+      <w:r>
+        <w:rPr>
+          <w:rFonts w:ascii="Times New Roman" w:hAnsi="Times New Roman" w:cs="Times New Roman"/>
+          <w:sz w:val="36"/>
+          <w:szCs w:val="36"/>
+        </w:rPr>
+        <w:t>se</w:t>
       </w:r>
     </w:p>
     <w:p>
@@ -762,23 +778,13 @@
         </w:rPr>
         <w:t xml:space="preserve">ur creation </w:t>
       </w:r>
-      <w:proofErr w:type="gramStart"/>
-      <w:r>
-        <w:rPr>
-          <w:rFonts w:ascii="Times New Roman" w:hAnsi="Times New Roman" w:cs="Times New Roman"/>
-          <w:sz w:val="24"/>
-          <w:szCs w:val="24"/>
-        </w:rPr>
-        <w:t>team</w:t>
-      </w:r>
-      <w:proofErr w:type="gramEnd"/>
-      <w:r>
-        <w:rPr>
-          <w:rFonts w:ascii="Times New Roman" w:hAnsi="Times New Roman" w:cs="Times New Roman"/>
-          <w:sz w:val="24"/>
-          <w:szCs w:val="24"/>
-        </w:rPr>
-        <w:t>.</w:t>
+      <w:r>
+        <w:rPr>
+          <w:rFonts w:ascii="Times New Roman" w:hAnsi="Times New Roman" w:cs="Times New Roman"/>
+          <w:sz w:val="24"/>
+          <w:szCs w:val="24"/>
+        </w:rPr>
+        <w:t>team.</w:t>
       </w:r>
       <w:r>
         <w:rPr>
@@ -841,25 +847,7 @@
           <w:sz w:val="24"/>
           <w:szCs w:val="24"/>
         </w:rPr>
-        <w:t xml:space="preserve">, the </w:t>
-      </w:r>
-      <w:proofErr w:type="gramStart"/>
-      <w:r>
-        <w:rPr>
-          <w:rFonts w:ascii="Times New Roman" w:hAnsi="Times New Roman" w:cs="Times New Roman"/>
-          <w:sz w:val="24"/>
-          <w:szCs w:val="24"/>
-        </w:rPr>
-        <w:t>aforementioned four</w:t>
-      </w:r>
-      <w:proofErr w:type="gramEnd"/>
-      <w:r>
-        <w:rPr>
-          <w:rFonts w:ascii="Times New Roman" w:hAnsi="Times New Roman" w:cs="Times New Roman"/>
-          <w:sz w:val="24"/>
-          <w:szCs w:val="24"/>
-        </w:rPr>
-        <w:t xml:space="preserve"> horsemen of this project,</w:t>
+        <w:t>, the aforementioned four horsemen of this project,</w:t>
       </w:r>
       <w:r>
         <w:rPr>
@@ -892,15 +880,335 @@
           <w:sz w:val="24"/>
           <w:szCs w:val="24"/>
         </w:rPr>
-        <w:t>Data we would like to see</w:t>
-      </w:r>
-      <w:r>
-        <w:rPr>
-          <w:rFonts w:ascii="Times New Roman" w:hAnsi="Times New Roman" w:cs="Times New Roman"/>
-          <w:sz w:val="24"/>
-          <w:szCs w:val="24"/>
-        </w:rPr>
-        <w:t>:</w:t>
+        <w:t>A shortened i</w:t>
+      </w:r>
+      <w:r>
+        <w:rPr>
+          <w:rFonts w:ascii="Times New Roman" w:hAnsi="Times New Roman" w:cs="Times New Roman"/>
+          <w:sz w:val="24"/>
+          <w:szCs w:val="24"/>
+        </w:rPr>
+        <w:t>nterview with Mr. Sam</w:t>
+      </w:r>
+      <w:r>
+        <w:rPr>
+          <w:rFonts w:ascii="Times New Roman" w:hAnsi="Times New Roman" w:cs="Times New Roman"/>
+          <w:sz w:val="24"/>
+          <w:szCs w:val="24"/>
+        </w:rPr>
+        <w:t>, a Terraria expert.</w:t>
+      </w:r>
+      <w:r>
+        <w:rPr>
+          <w:rFonts w:ascii="Times New Roman" w:hAnsi="Times New Roman" w:cs="Times New Roman"/>
+          <w:sz w:val="24"/>
+          <w:szCs w:val="24"/>
+        </w:rPr>
+        <w:t xml:space="preserve"> </w:t>
+      </w:r>
+    </w:p>
+    <w:p>
+      <w:pPr>
+        <w:spacing w:line="240" w:lineRule="auto"/>
+        <w:rPr>
+          <w:rFonts w:ascii="Times New Roman" w:hAnsi="Times New Roman" w:cs="Times New Roman"/>
+          <w:sz w:val="24"/>
+          <w:szCs w:val="24"/>
+        </w:rPr>
+      </w:pPr>
+      <w:r>
+        <w:rPr>
+          <w:rFonts w:ascii="Times New Roman" w:hAnsi="Times New Roman" w:cs="Times New Roman"/>
+          <w:sz w:val="24"/>
+          <w:szCs w:val="24"/>
+        </w:rPr>
+        <w:t>Q: Why do you like Terraria?</w:t>
+      </w:r>
+    </w:p>
+    <w:p>
+      <w:pPr>
+        <w:spacing w:line="240" w:lineRule="auto"/>
+        <w:rPr>
+          <w:rFonts w:ascii="Times New Roman" w:hAnsi="Times New Roman" w:cs="Times New Roman"/>
+          <w:sz w:val="24"/>
+          <w:szCs w:val="24"/>
+        </w:rPr>
+      </w:pPr>
+      <w:r>
+        <w:rPr>
+          <w:rFonts w:ascii="Times New Roman" w:hAnsi="Times New Roman" w:cs="Times New Roman"/>
+          <w:sz w:val="24"/>
+          <w:szCs w:val="24"/>
+        </w:rPr>
+        <w:t>A: Lots of bosses and lot of fun equipment. Kill things with yo-yo's</w:t>
+      </w:r>
+    </w:p>
+    <w:p>
+      <w:pPr>
+        <w:spacing w:line="240" w:lineRule="auto"/>
+        <w:rPr>
+          <w:rFonts w:ascii="Times New Roman" w:hAnsi="Times New Roman" w:cs="Times New Roman"/>
+          <w:sz w:val="24"/>
+          <w:szCs w:val="24"/>
+        </w:rPr>
+      </w:pPr>
+      <w:r>
+        <w:rPr>
+          <w:rFonts w:ascii="Times New Roman" w:hAnsi="Times New Roman" w:cs="Times New Roman"/>
+          <w:sz w:val="24"/>
+          <w:szCs w:val="24"/>
+        </w:rPr>
+        <w:t>Q: What is the hardest thing about Terraria?</w:t>
+      </w:r>
+    </w:p>
+    <w:p>
+      <w:pPr>
+        <w:spacing w:line="240" w:lineRule="auto"/>
+        <w:rPr>
+          <w:rFonts w:ascii="Times New Roman" w:hAnsi="Times New Roman" w:cs="Times New Roman"/>
+          <w:sz w:val="24"/>
+          <w:szCs w:val="24"/>
+        </w:rPr>
+      </w:pPr>
+      <w:r>
+        <w:rPr>
+          <w:rFonts w:ascii="Times New Roman" w:hAnsi="Times New Roman" w:cs="Times New Roman"/>
+          <w:sz w:val="24"/>
+          <w:szCs w:val="24"/>
+        </w:rPr>
+        <w:t>A: Acquiring stuff and getting ready for fights. Need to understand how to get ready.</w:t>
+      </w:r>
+    </w:p>
+    <w:p>
+      <w:pPr>
+        <w:spacing w:line="240" w:lineRule="auto"/>
+        <w:rPr>
+          <w:rFonts w:ascii="Times New Roman" w:hAnsi="Times New Roman" w:cs="Times New Roman"/>
+          <w:sz w:val="24"/>
+          <w:szCs w:val="24"/>
+        </w:rPr>
+      </w:pPr>
+      <w:r>
+        <w:rPr>
+          <w:rFonts w:ascii="Times New Roman" w:hAnsi="Times New Roman" w:cs="Times New Roman"/>
+          <w:sz w:val="24"/>
+          <w:szCs w:val="24"/>
+        </w:rPr>
+        <w:t>Q: What would you envision an app of this type could do for you?</w:t>
+      </w:r>
+    </w:p>
+    <w:p>
+      <w:pPr>
+        <w:spacing w:line="240" w:lineRule="auto"/>
+        <w:rPr>
+          <w:rFonts w:ascii="Times New Roman" w:hAnsi="Times New Roman" w:cs="Times New Roman"/>
+          <w:sz w:val="24"/>
+          <w:szCs w:val="24"/>
+        </w:rPr>
+      </w:pPr>
+      <w:r>
+        <w:rPr>
+          <w:rFonts w:ascii="Times New Roman" w:hAnsi="Times New Roman" w:cs="Times New Roman"/>
+          <w:sz w:val="24"/>
+          <w:szCs w:val="24"/>
+        </w:rPr>
+        <w:t>A: It could help me understand my options at where I am in the game.</w:t>
+      </w:r>
+    </w:p>
+    <w:p>
+      <w:pPr>
+        <w:spacing w:line="240" w:lineRule="auto"/>
+        <w:rPr>
+          <w:rFonts w:ascii="Times New Roman" w:hAnsi="Times New Roman" w:cs="Times New Roman"/>
+          <w:sz w:val="24"/>
+          <w:szCs w:val="24"/>
+        </w:rPr>
+      </w:pPr>
+      <w:r>
+        <w:rPr>
+          <w:rFonts w:ascii="Times New Roman" w:hAnsi="Times New Roman" w:cs="Times New Roman"/>
+          <w:sz w:val="24"/>
+          <w:szCs w:val="24"/>
+        </w:rPr>
+        <w:t>Q: Limitations of current systems?</w:t>
+      </w:r>
+    </w:p>
+    <w:p>
+      <w:pPr>
+        <w:spacing w:line="240" w:lineRule="auto"/>
+        <w:rPr>
+          <w:rFonts w:ascii="Times New Roman" w:hAnsi="Times New Roman" w:cs="Times New Roman"/>
+          <w:sz w:val="24"/>
+          <w:szCs w:val="24"/>
+        </w:rPr>
+      </w:pPr>
+      <w:r>
+        <w:rPr>
+          <w:rFonts w:ascii="Times New Roman" w:hAnsi="Times New Roman" w:cs="Times New Roman"/>
+          <w:sz w:val="24"/>
+          <w:szCs w:val="24"/>
+        </w:rPr>
+        <w:t xml:space="preserve">A: Terraria wiki exists, but you have to browse the wiki. Stats </w:t>
+      </w:r>
+      <w:r>
+        <w:rPr>
+          <w:rFonts w:ascii="Times New Roman" w:hAnsi="Times New Roman" w:cs="Times New Roman"/>
+          <w:sz w:val="24"/>
+          <w:szCs w:val="24"/>
+        </w:rPr>
+        <w:t>aren’t</w:t>
+      </w:r>
+      <w:r>
+        <w:rPr>
+          <w:rFonts w:ascii="Times New Roman" w:hAnsi="Times New Roman" w:cs="Times New Roman"/>
+          <w:sz w:val="24"/>
+          <w:szCs w:val="24"/>
+        </w:rPr>
+        <w:t xml:space="preserve"> shown in a concise form</w:t>
+      </w:r>
+      <w:r>
+        <w:rPr>
+          <w:rFonts w:ascii="Times New Roman" w:hAnsi="Times New Roman" w:cs="Times New Roman"/>
+          <w:sz w:val="24"/>
+          <w:szCs w:val="24"/>
+        </w:rPr>
+        <w:t>.</w:t>
+      </w:r>
+    </w:p>
+    <w:p>
+      <w:pPr>
+        <w:spacing w:line="240" w:lineRule="auto"/>
+        <w:rPr>
+          <w:rFonts w:ascii="Times New Roman" w:hAnsi="Times New Roman" w:cs="Times New Roman"/>
+          <w:sz w:val="24"/>
+          <w:szCs w:val="24"/>
+        </w:rPr>
+      </w:pPr>
+      <w:r>
+        <w:rPr>
+          <w:rFonts w:ascii="Times New Roman" w:hAnsi="Times New Roman" w:cs="Times New Roman"/>
+          <w:sz w:val="24"/>
+          <w:szCs w:val="24"/>
+        </w:rPr>
+        <w:t xml:space="preserve">Q: What features </w:t>
+      </w:r>
+      <w:r>
+        <w:rPr>
+          <w:rFonts w:ascii="Times New Roman" w:hAnsi="Times New Roman" w:cs="Times New Roman"/>
+          <w:sz w:val="24"/>
+          <w:szCs w:val="24"/>
+        </w:rPr>
+        <w:t>would you like</w:t>
+      </w:r>
+      <w:r>
+        <w:rPr>
+          <w:rFonts w:ascii="Times New Roman" w:hAnsi="Times New Roman" w:cs="Times New Roman"/>
+          <w:sz w:val="24"/>
+          <w:szCs w:val="24"/>
+        </w:rPr>
+        <w:t xml:space="preserve"> to see?</w:t>
+      </w:r>
+    </w:p>
+    <w:p>
+      <w:pPr>
+        <w:spacing w:line="240" w:lineRule="auto"/>
+        <w:rPr>
+          <w:rFonts w:ascii="Times New Roman" w:hAnsi="Times New Roman" w:cs="Times New Roman"/>
+          <w:sz w:val="24"/>
+          <w:szCs w:val="24"/>
+        </w:rPr>
+      </w:pPr>
+      <w:r>
+        <w:rPr>
+          <w:rFonts w:ascii="Times New Roman" w:hAnsi="Times New Roman" w:cs="Times New Roman"/>
+          <w:sz w:val="24"/>
+          <w:szCs w:val="24"/>
+        </w:rPr>
+        <w:t>A: Understand boss difficulties, and crafting trees.</w:t>
+      </w:r>
+    </w:p>
+    <w:p>
+      <w:pPr>
+        <w:rPr>
+          <w:rFonts w:ascii="Times New Roman" w:hAnsi="Times New Roman" w:cs="Times New Roman"/>
+          <w:b/>
+          <w:bCs/>
+          <w:caps/>
+          <w:color w:val="FFFFFF" w:themeColor="background1"/>
+          <w:spacing w:val="15"/>
+          <w:sz w:val="24"/>
+          <w:szCs w:val="24"/>
+        </w:rPr>
+      </w:pPr>
+      <w:r>
+        <w:rPr>
+          <w:rFonts w:ascii="Times New Roman" w:hAnsi="Times New Roman" w:cs="Times New Roman"/>
+          <w:sz w:val="24"/>
+          <w:szCs w:val="24"/>
+        </w:rPr>
+        <w:br w:type="page"/>
+      </w:r>
+    </w:p>
+    <w:p>
+      <w:pPr>
+        <w:pStyle w:val="Heading1"/>
+        <w:rPr>
+          <w:rFonts w:ascii="Times New Roman" w:hAnsi="Times New Roman" w:cs="Times New Roman"/>
+          <w:sz w:val="24"/>
+          <w:szCs w:val="24"/>
+        </w:rPr>
+      </w:pPr>
+      <w:r>
+        <w:rPr>
+          <w:rFonts w:ascii="Times New Roman" w:hAnsi="Times New Roman" w:cs="Times New Roman"/>
+          <w:sz w:val="24"/>
+          <w:szCs w:val="24"/>
+        </w:rPr>
+        <w:lastRenderedPageBreak/>
+        <w:t xml:space="preserve">App </w:t>
+      </w:r>
+      <w:r>
+        <w:rPr>
+          <w:rFonts w:ascii="Times New Roman" w:hAnsi="Times New Roman" w:cs="Times New Roman"/>
+          <w:sz w:val="24"/>
+          <w:szCs w:val="24"/>
+        </w:rPr>
+        <w:t>Requirements</w:t>
+      </w:r>
+    </w:p>
+    <w:p>
+      <w:pPr>
+        <w:pStyle w:val="Heading2"/>
+        <w:rPr>
+          <w:rFonts w:ascii="Times New Roman" w:hAnsi="Times New Roman" w:cs="Times New Roman"/>
+          <w:sz w:val="24"/>
+          <w:szCs w:val="24"/>
+        </w:rPr>
+      </w:pPr>
+      <w:r>
+        <w:rPr>
+          <w:rFonts w:ascii="Times New Roman" w:hAnsi="Times New Roman" w:cs="Times New Roman"/>
+          <w:sz w:val="24"/>
+          <w:szCs w:val="24"/>
+        </w:rPr>
+        <w:t>Functional Requirements</w:t>
+      </w:r>
+    </w:p>
+    <w:p>
+      <w:pPr>
+        <w:rPr>
+          <w:rFonts w:ascii="Times New Roman" w:hAnsi="Times New Roman" w:cs="Times New Roman"/>
+          <w:sz w:val="24"/>
+          <w:szCs w:val="24"/>
+        </w:rPr>
+      </w:pPr>
+      <w:r>
+        <w:rPr>
+          <w:rFonts w:ascii="Times New Roman" w:hAnsi="Times New Roman" w:cs="Times New Roman"/>
+          <w:sz w:val="24"/>
+          <w:szCs w:val="24"/>
+        </w:rPr>
+        <w:t>Home Page Functionality</w:t>
       </w:r>
     </w:p>
     <w:p>
@@ -922,7 +1230,7 @@
           <w:sz w:val="24"/>
           <w:szCs w:val="24"/>
         </w:rPr>
-        <w:t>Crafting trees</w:t>
+        <w:t>Users can see a list of all items available for them to acquire and use under the condition that they have logged in and created a character profile.</w:t>
       </w:r>
     </w:p>
     <w:p>
@@ -944,7 +1252,7 @@
           <w:sz w:val="24"/>
           <w:szCs w:val="24"/>
         </w:rPr>
-        <w:t>View items</w:t>
+        <w:t>The list of available items changes based on the information provided by users about their Terraria Character.</w:t>
       </w:r>
     </w:p>
     <w:p>
@@ -966,398 +1274,7 @@
           <w:sz w:val="24"/>
           <w:szCs w:val="24"/>
         </w:rPr>
-        <w:t>Items have conditions, such as where you can get them and what section of the game you need to be.</w:t>
-      </w:r>
-    </w:p>
-    <w:p>
-      <w:pPr>
-        <w:rPr>
-          <w:rFonts w:ascii="Times New Roman" w:hAnsi="Times New Roman" w:cs="Times New Roman"/>
-          <w:sz w:val="24"/>
-          <w:szCs w:val="24"/>
-        </w:rPr>
-      </w:pPr>
-      <w:r>
-        <w:rPr>
-          <w:rFonts w:ascii="Times New Roman" w:hAnsi="Times New Roman" w:cs="Times New Roman"/>
-          <w:sz w:val="24"/>
-          <w:szCs w:val="24"/>
-        </w:rPr>
-        <w:t>A shortened i</w:t>
-      </w:r>
-      <w:r>
-        <w:rPr>
-          <w:rFonts w:ascii="Times New Roman" w:hAnsi="Times New Roman" w:cs="Times New Roman"/>
-          <w:sz w:val="24"/>
-          <w:szCs w:val="24"/>
-        </w:rPr>
-        <w:t>nterview with Mr. Sam</w:t>
-      </w:r>
-      <w:r>
-        <w:rPr>
-          <w:rFonts w:ascii="Times New Roman" w:hAnsi="Times New Roman" w:cs="Times New Roman"/>
-          <w:sz w:val="24"/>
-          <w:szCs w:val="24"/>
-        </w:rPr>
-        <w:t>, a Terraria expert.</w:t>
-      </w:r>
-      <w:r>
-        <w:rPr>
-          <w:rFonts w:ascii="Times New Roman" w:hAnsi="Times New Roman" w:cs="Times New Roman"/>
-          <w:sz w:val="24"/>
-          <w:szCs w:val="24"/>
-        </w:rPr>
-        <w:t xml:space="preserve"> </w:t>
-      </w:r>
-    </w:p>
-    <w:p>
-      <w:pPr>
-        <w:spacing w:line="240" w:lineRule="auto"/>
-        <w:rPr>
-          <w:rFonts w:ascii="Times New Roman" w:hAnsi="Times New Roman" w:cs="Times New Roman"/>
-          <w:sz w:val="24"/>
-          <w:szCs w:val="24"/>
-        </w:rPr>
-      </w:pPr>
-      <w:r>
-        <w:rPr>
-          <w:rFonts w:ascii="Times New Roman" w:hAnsi="Times New Roman" w:cs="Times New Roman"/>
-          <w:sz w:val="24"/>
-          <w:szCs w:val="24"/>
-        </w:rPr>
-        <w:t>Q: Why do you like Terraria?</w:t>
-      </w:r>
-    </w:p>
-    <w:p>
-      <w:pPr>
-        <w:spacing w:line="240" w:lineRule="auto"/>
-        <w:rPr>
-          <w:rFonts w:ascii="Times New Roman" w:hAnsi="Times New Roman" w:cs="Times New Roman"/>
-          <w:sz w:val="24"/>
-          <w:szCs w:val="24"/>
-        </w:rPr>
-      </w:pPr>
-      <w:r>
-        <w:rPr>
-          <w:rFonts w:ascii="Times New Roman" w:hAnsi="Times New Roman" w:cs="Times New Roman"/>
-          <w:sz w:val="24"/>
-          <w:szCs w:val="24"/>
-        </w:rPr>
-        <w:t>A: Lots of bosses and lot</w:t>
-      </w:r>
-      <w:r>
-        <w:rPr>
-          <w:rFonts w:ascii="Times New Roman" w:hAnsi="Times New Roman" w:cs="Times New Roman"/>
-          <w:sz w:val="24"/>
-          <w:szCs w:val="24"/>
-        </w:rPr>
-        <w:t>s</w:t>
-      </w:r>
-      <w:r>
-        <w:rPr>
-          <w:rFonts w:ascii="Times New Roman" w:hAnsi="Times New Roman" w:cs="Times New Roman"/>
-          <w:sz w:val="24"/>
-          <w:szCs w:val="24"/>
-        </w:rPr>
-        <w:t xml:space="preserve"> of fun equipment.</w:t>
-      </w:r>
-      <w:r>
-        <w:rPr>
-          <w:rFonts w:ascii="Times New Roman" w:hAnsi="Times New Roman" w:cs="Times New Roman"/>
-          <w:sz w:val="24"/>
-          <w:szCs w:val="24"/>
-        </w:rPr>
-        <w:t xml:space="preserve"> You can even k</w:t>
-      </w:r>
-      <w:r>
-        <w:rPr>
-          <w:rFonts w:ascii="Times New Roman" w:hAnsi="Times New Roman" w:cs="Times New Roman"/>
-          <w:sz w:val="24"/>
-          <w:szCs w:val="24"/>
-        </w:rPr>
-        <w:t xml:space="preserve">ill things with </w:t>
-      </w:r>
-      <w:proofErr w:type="gramStart"/>
-      <w:r>
-        <w:rPr>
-          <w:rFonts w:ascii="Times New Roman" w:hAnsi="Times New Roman" w:cs="Times New Roman"/>
-          <w:sz w:val="24"/>
-          <w:szCs w:val="24"/>
-        </w:rPr>
-        <w:t>yo-yo's</w:t>
-      </w:r>
-      <w:proofErr w:type="gramEnd"/>
-      <w:r>
-        <w:rPr>
-          <w:rFonts w:ascii="Times New Roman" w:hAnsi="Times New Roman" w:cs="Times New Roman"/>
-          <w:sz w:val="24"/>
-          <w:szCs w:val="24"/>
-        </w:rPr>
-        <w:t>!</w:t>
-      </w:r>
-    </w:p>
-    <w:p>
-      <w:pPr>
-        <w:spacing w:line="240" w:lineRule="auto"/>
-        <w:rPr>
-          <w:rFonts w:ascii="Times New Roman" w:hAnsi="Times New Roman" w:cs="Times New Roman"/>
-          <w:sz w:val="24"/>
-          <w:szCs w:val="24"/>
-        </w:rPr>
-      </w:pPr>
-      <w:r>
-        <w:rPr>
-          <w:rFonts w:ascii="Times New Roman" w:hAnsi="Times New Roman" w:cs="Times New Roman"/>
-          <w:sz w:val="24"/>
-          <w:szCs w:val="24"/>
-        </w:rPr>
-        <w:t>Q: What is the hardest thing about Terraria?</w:t>
-      </w:r>
-    </w:p>
-    <w:p>
-      <w:pPr>
-        <w:spacing w:line="240" w:lineRule="auto"/>
-        <w:rPr>
-          <w:rFonts w:ascii="Times New Roman" w:hAnsi="Times New Roman" w:cs="Times New Roman"/>
-          <w:sz w:val="24"/>
-          <w:szCs w:val="24"/>
-        </w:rPr>
-      </w:pPr>
-      <w:r>
-        <w:rPr>
-          <w:rFonts w:ascii="Times New Roman" w:hAnsi="Times New Roman" w:cs="Times New Roman"/>
-          <w:sz w:val="24"/>
-          <w:szCs w:val="24"/>
-        </w:rPr>
-        <w:t>A: Acquiring stuff and getting ready for fights. Need to understand how to get ready.</w:t>
-      </w:r>
-    </w:p>
-    <w:p>
-      <w:pPr>
-        <w:spacing w:line="240" w:lineRule="auto"/>
-        <w:rPr>
-          <w:rFonts w:ascii="Times New Roman" w:hAnsi="Times New Roman" w:cs="Times New Roman"/>
-          <w:sz w:val="24"/>
-          <w:szCs w:val="24"/>
-        </w:rPr>
-      </w:pPr>
-      <w:r>
-        <w:rPr>
-          <w:rFonts w:ascii="Times New Roman" w:hAnsi="Times New Roman" w:cs="Times New Roman"/>
-          <w:sz w:val="24"/>
-          <w:szCs w:val="24"/>
-        </w:rPr>
-        <w:t>Q: What would you envision an app of this type could do for you?</w:t>
-      </w:r>
-    </w:p>
-    <w:p>
-      <w:pPr>
-        <w:spacing w:line="240" w:lineRule="auto"/>
-        <w:rPr>
-          <w:rFonts w:ascii="Times New Roman" w:hAnsi="Times New Roman" w:cs="Times New Roman"/>
-          <w:sz w:val="24"/>
-          <w:szCs w:val="24"/>
-        </w:rPr>
-      </w:pPr>
-      <w:r>
-        <w:rPr>
-          <w:rFonts w:ascii="Times New Roman" w:hAnsi="Times New Roman" w:cs="Times New Roman"/>
-          <w:sz w:val="24"/>
-          <w:szCs w:val="24"/>
-        </w:rPr>
-        <w:t>A: It could help me understand my options at where I am in the game.</w:t>
-      </w:r>
-    </w:p>
-    <w:p>
-      <w:pPr>
-        <w:spacing w:line="240" w:lineRule="auto"/>
-        <w:rPr>
-          <w:rFonts w:ascii="Times New Roman" w:hAnsi="Times New Roman" w:cs="Times New Roman"/>
-          <w:sz w:val="24"/>
-          <w:szCs w:val="24"/>
-        </w:rPr>
-      </w:pPr>
-      <w:r>
-        <w:rPr>
-          <w:rFonts w:ascii="Times New Roman" w:hAnsi="Times New Roman" w:cs="Times New Roman"/>
-          <w:sz w:val="24"/>
-          <w:szCs w:val="24"/>
-        </w:rPr>
-        <w:t>Q: Limitations of current systems?</w:t>
-      </w:r>
-    </w:p>
-    <w:p>
-      <w:pPr>
-        <w:spacing w:line="240" w:lineRule="auto"/>
-        <w:rPr>
-          <w:rFonts w:ascii="Times New Roman" w:hAnsi="Times New Roman" w:cs="Times New Roman"/>
-          <w:sz w:val="24"/>
-          <w:szCs w:val="24"/>
-        </w:rPr>
-      </w:pPr>
-      <w:r>
-        <w:rPr>
-          <w:rFonts w:ascii="Times New Roman" w:hAnsi="Times New Roman" w:cs="Times New Roman"/>
-          <w:sz w:val="24"/>
-          <w:szCs w:val="24"/>
-        </w:rPr>
-        <w:t xml:space="preserve">A: Terraria wiki exists, but you </w:t>
-      </w:r>
-      <w:proofErr w:type="gramStart"/>
-      <w:r>
-        <w:rPr>
-          <w:rFonts w:ascii="Times New Roman" w:hAnsi="Times New Roman" w:cs="Times New Roman"/>
-          <w:sz w:val="24"/>
-          <w:szCs w:val="24"/>
-        </w:rPr>
-        <w:t>have to</w:t>
-      </w:r>
-      <w:proofErr w:type="gramEnd"/>
-      <w:r>
-        <w:rPr>
-          <w:rFonts w:ascii="Times New Roman" w:hAnsi="Times New Roman" w:cs="Times New Roman"/>
-          <w:sz w:val="24"/>
-          <w:szCs w:val="24"/>
-        </w:rPr>
-        <w:t xml:space="preserve"> browse the wiki. Stats </w:t>
-      </w:r>
-      <w:r>
-        <w:rPr>
-          <w:rFonts w:ascii="Times New Roman" w:hAnsi="Times New Roman" w:cs="Times New Roman"/>
-          <w:sz w:val="24"/>
-          <w:szCs w:val="24"/>
-        </w:rPr>
-        <w:t>aren’t</w:t>
-      </w:r>
-      <w:r>
-        <w:rPr>
-          <w:rFonts w:ascii="Times New Roman" w:hAnsi="Times New Roman" w:cs="Times New Roman"/>
-          <w:sz w:val="24"/>
-          <w:szCs w:val="24"/>
-        </w:rPr>
-        <w:t xml:space="preserve"> shown in a concise form</w:t>
-      </w:r>
-      <w:r>
-        <w:rPr>
-          <w:rFonts w:ascii="Times New Roman" w:hAnsi="Times New Roman" w:cs="Times New Roman"/>
-          <w:sz w:val="24"/>
-          <w:szCs w:val="24"/>
-        </w:rPr>
-        <w:t>.</w:t>
-      </w:r>
-    </w:p>
-    <w:p>
-      <w:pPr>
-        <w:spacing w:line="240" w:lineRule="auto"/>
-        <w:rPr>
-          <w:rFonts w:ascii="Times New Roman" w:hAnsi="Times New Roman" w:cs="Times New Roman"/>
-          <w:sz w:val="24"/>
-          <w:szCs w:val="24"/>
-        </w:rPr>
-      </w:pPr>
-      <w:r>
-        <w:rPr>
-          <w:rFonts w:ascii="Times New Roman" w:hAnsi="Times New Roman" w:cs="Times New Roman"/>
-          <w:sz w:val="24"/>
-          <w:szCs w:val="24"/>
-        </w:rPr>
-        <w:t xml:space="preserve">Q: What features </w:t>
-      </w:r>
-      <w:r>
-        <w:rPr>
-          <w:rFonts w:ascii="Times New Roman" w:hAnsi="Times New Roman" w:cs="Times New Roman"/>
-          <w:sz w:val="24"/>
-          <w:szCs w:val="24"/>
-        </w:rPr>
-        <w:t>would you like</w:t>
-      </w:r>
-      <w:r>
-        <w:rPr>
-          <w:rFonts w:ascii="Times New Roman" w:hAnsi="Times New Roman" w:cs="Times New Roman"/>
-          <w:sz w:val="24"/>
-          <w:szCs w:val="24"/>
-        </w:rPr>
-        <w:t xml:space="preserve"> to see?</w:t>
-      </w:r>
-    </w:p>
-    <w:p>
-      <w:pPr>
-        <w:spacing w:line="240" w:lineRule="auto"/>
-        <w:rPr>
-          <w:rFonts w:ascii="Times New Roman" w:hAnsi="Times New Roman" w:cs="Times New Roman"/>
-          <w:sz w:val="24"/>
-          <w:szCs w:val="24"/>
-        </w:rPr>
-      </w:pPr>
-      <w:r>
-        <w:rPr>
-          <w:rFonts w:ascii="Times New Roman" w:hAnsi="Times New Roman" w:cs="Times New Roman"/>
-          <w:sz w:val="24"/>
-          <w:szCs w:val="24"/>
-        </w:rPr>
-        <w:t>A: Understand boss difficulties, and crafting trees.</w:t>
-      </w:r>
-    </w:p>
-    <w:p>
-      <w:pPr>
-        <w:pStyle w:val="Heading1"/>
-        <w:rPr>
-          <w:rFonts w:ascii="Times New Roman" w:hAnsi="Times New Roman" w:cs="Times New Roman"/>
-          <w:sz w:val="24"/>
-          <w:szCs w:val="24"/>
-        </w:rPr>
-      </w:pPr>
-      <w:r>
-        <w:rPr>
-          <w:rFonts w:ascii="Times New Roman" w:hAnsi="Times New Roman" w:cs="Times New Roman"/>
-          <w:sz w:val="24"/>
-          <w:szCs w:val="24"/>
-        </w:rPr>
-        <w:lastRenderedPageBreak/>
-        <w:t xml:space="preserve">App </w:t>
-      </w:r>
-      <w:r>
-        <w:rPr>
-          <w:rFonts w:ascii="Times New Roman" w:hAnsi="Times New Roman" w:cs="Times New Roman"/>
-          <w:sz w:val="24"/>
-          <w:szCs w:val="24"/>
-        </w:rPr>
-        <w:t>Requirements</w:t>
-      </w:r>
-    </w:p>
-    <w:p>
-      <w:pPr>
-        <w:pStyle w:val="Heading2"/>
-        <w:rPr>
-          <w:rFonts w:ascii="Times New Roman" w:hAnsi="Times New Roman" w:cs="Times New Roman"/>
-          <w:sz w:val="24"/>
-          <w:szCs w:val="24"/>
-        </w:rPr>
-      </w:pPr>
-      <w:r>
-        <w:rPr>
-          <w:rFonts w:ascii="Times New Roman" w:hAnsi="Times New Roman" w:cs="Times New Roman"/>
-          <w:sz w:val="24"/>
-          <w:szCs w:val="24"/>
-        </w:rPr>
-        <w:t>Functional Requirements</w:t>
-      </w:r>
-    </w:p>
-    <w:p>
-      <w:pPr>
-        <w:rPr>
-          <w:rFonts w:ascii="Times New Roman" w:hAnsi="Times New Roman" w:cs="Times New Roman"/>
-          <w:sz w:val="24"/>
-          <w:szCs w:val="24"/>
-        </w:rPr>
-      </w:pPr>
-      <w:r>
-        <w:rPr>
-          <w:rFonts w:ascii="Times New Roman" w:hAnsi="Times New Roman" w:cs="Times New Roman"/>
-          <w:sz w:val="24"/>
-          <w:szCs w:val="24"/>
-        </w:rPr>
-        <w:t>Home Page Functionality</w:t>
+        <w:t>Users can view individual items with statistics about each item.</w:t>
       </w:r>
     </w:p>
     <w:p>
@@ -1379,7 +1296,24 @@
           <w:sz w:val="24"/>
           <w:szCs w:val="24"/>
         </w:rPr>
-        <w:t>Users can see a list of all items available for them to acquire and use under the condition that they have logged in and created a character profile.</w:t>
+        <w:t>Users can select an item to add to their list of equipped items.</w:t>
+      </w:r>
+    </w:p>
+    <w:p>
+      <w:pPr>
+        <w:rPr>
+          <w:rFonts w:ascii="Times New Roman" w:hAnsi="Times New Roman" w:cs="Times New Roman"/>
+          <w:sz w:val="24"/>
+          <w:szCs w:val="24"/>
+        </w:rPr>
+      </w:pPr>
+      <w:r>
+        <w:rPr>
+          <w:rFonts w:ascii="Times New Roman" w:hAnsi="Times New Roman" w:cs="Times New Roman"/>
+          <w:sz w:val="24"/>
+          <w:szCs w:val="24"/>
+        </w:rPr>
+        <w:t>Character Page Functionality</w:t>
       </w:r>
     </w:p>
     <w:p>
@@ -1401,7 +1335,7 @@
           <w:sz w:val="24"/>
           <w:szCs w:val="24"/>
         </w:rPr>
-        <w:t>The list of available items changes based on the information provided by users about their Terraria Character.</w:t>
+        <w:t>Users can record what bosses their character has defeated so far.</w:t>
       </w:r>
     </w:p>
     <w:p>
@@ -1423,7 +1357,23 @@
           <w:sz w:val="24"/>
           <w:szCs w:val="24"/>
         </w:rPr>
-        <w:t>Users can view individual items with statistics about each item.</w:t>
+        <w:t>Users can record whether they have entered hard</w:t>
+      </w:r>
+      <w:r>
+        <w:rPr>
+          <w:rFonts w:ascii="Times New Roman" w:hAnsi="Times New Roman" w:cs="Times New Roman"/>
+          <w:sz w:val="24"/>
+          <w:szCs w:val="24"/>
+        </w:rPr>
+        <w:t>-</w:t>
+      </w:r>
+      <w:r>
+        <w:rPr>
+          <w:rFonts w:ascii="Times New Roman" w:hAnsi="Times New Roman" w:cs="Times New Roman"/>
+          <w:sz w:val="24"/>
+          <w:szCs w:val="24"/>
+        </w:rPr>
+        <w:t>mode or not.</w:t>
       </w:r>
     </w:p>
     <w:p>
@@ -1445,24 +1395,7 @@
           <w:sz w:val="24"/>
           <w:szCs w:val="24"/>
         </w:rPr>
-        <w:t>Users can select an item to add to their list of equipped items.</w:t>
-      </w:r>
-    </w:p>
-    <w:p>
-      <w:pPr>
-        <w:rPr>
-          <w:rFonts w:ascii="Times New Roman" w:hAnsi="Times New Roman" w:cs="Times New Roman"/>
-          <w:sz w:val="24"/>
-          <w:szCs w:val="24"/>
-        </w:rPr>
-      </w:pPr>
-      <w:r>
-        <w:rPr>
-          <w:rFonts w:ascii="Times New Roman" w:hAnsi="Times New Roman" w:cs="Times New Roman"/>
-          <w:sz w:val="24"/>
-          <w:szCs w:val="24"/>
-        </w:rPr>
-        <w:t>Character Page Functionality</w:t>
+        <w:t>Users can record what biomes/regions they have discovered in their world so far.</w:t>
       </w:r>
     </w:p>
     <w:p>
@@ -1484,7 +1417,24 @@
           <w:sz w:val="24"/>
           <w:szCs w:val="24"/>
         </w:rPr>
-        <w:t>Users can record what bosses their character has defeated so far.</w:t>
+        <w:t>Users can see the current character statistics with the items they have equipped.</w:t>
+      </w:r>
+    </w:p>
+    <w:p>
+      <w:pPr>
+        <w:rPr>
+          <w:rFonts w:ascii="Times New Roman" w:hAnsi="Times New Roman" w:cs="Times New Roman"/>
+          <w:sz w:val="24"/>
+          <w:szCs w:val="24"/>
+        </w:rPr>
+      </w:pPr>
+      <w:r>
+        <w:rPr>
+          <w:rFonts w:ascii="Times New Roman" w:hAnsi="Times New Roman" w:cs="Times New Roman"/>
+          <w:sz w:val="24"/>
+          <w:szCs w:val="24"/>
+        </w:rPr>
+        <w:t>User page Functionality</w:t>
       </w:r>
     </w:p>
     <w:p>
@@ -1506,39 +1456,15 @@
           <w:sz w:val="24"/>
           <w:szCs w:val="24"/>
         </w:rPr>
-        <w:t xml:space="preserve">Users can record whether they have entered </w:t>
-      </w:r>
-      <w:r>
-        <w:rPr>
-          <w:rFonts w:ascii="Times New Roman" w:hAnsi="Times New Roman" w:cs="Times New Roman"/>
-          <w:sz w:val="24"/>
-          <w:szCs w:val="24"/>
-        </w:rPr>
-        <w:t>hard</w:t>
-      </w:r>
-      <w:r>
-        <w:rPr>
-          <w:rFonts w:ascii="Times New Roman" w:hAnsi="Times New Roman" w:cs="Times New Roman"/>
-          <w:sz w:val="24"/>
-          <w:szCs w:val="24"/>
-        </w:rPr>
-        <w:t>-</w:t>
-      </w:r>
-      <w:r>
-        <w:rPr>
-          <w:rFonts w:ascii="Times New Roman" w:hAnsi="Times New Roman" w:cs="Times New Roman"/>
-          <w:sz w:val="24"/>
-          <w:szCs w:val="24"/>
-        </w:rPr>
-        <w:t>mode</w:t>
-      </w:r>
-      <w:r>
-        <w:rPr>
-          <w:rFonts w:ascii="Times New Roman" w:hAnsi="Times New Roman" w:cs="Times New Roman"/>
-          <w:sz w:val="24"/>
-          <w:szCs w:val="24"/>
-        </w:rPr>
-        <w:t xml:space="preserve"> or not.</w:t>
+        <w:t>Users can create and select characters</w:t>
+      </w:r>
+      <w:r>
+        <w:rPr>
+          <w:rFonts w:ascii="Times New Roman" w:hAnsi="Times New Roman" w:cs="Times New Roman"/>
+          <w:sz w:val="24"/>
+          <w:szCs w:val="24"/>
+        </w:rPr>
+        <w:t>.</w:t>
       </w:r>
     </w:p>
     <w:p>
@@ -1560,7 +1486,50 @@
           <w:sz w:val="24"/>
           <w:szCs w:val="24"/>
         </w:rPr>
-        <w:t>Users can record what biomes/regions they have discovered in their world so far.</w:t>
+        <w:t>Users can change their password</w:t>
+      </w:r>
+      <w:r>
+        <w:rPr>
+          <w:rFonts w:ascii="Times New Roman" w:hAnsi="Times New Roman" w:cs="Times New Roman"/>
+          <w:sz w:val="24"/>
+          <w:szCs w:val="24"/>
+        </w:rPr>
+        <w:t>.</w:t>
+      </w:r>
+    </w:p>
+    <w:p>
+      <w:pPr>
+        <w:pStyle w:val="Heading2"/>
+        <w:rPr>
+          <w:rFonts w:ascii="Times New Roman" w:hAnsi="Times New Roman" w:cs="Times New Roman"/>
+          <w:sz w:val="24"/>
+          <w:szCs w:val="24"/>
+        </w:rPr>
+      </w:pPr>
+      <w:r>
+        <w:rPr>
+          <w:rFonts w:ascii="Times New Roman" w:hAnsi="Times New Roman" w:cs="Times New Roman"/>
+          <w:sz w:val="24"/>
+          <w:szCs w:val="24"/>
+        </w:rPr>
+        <w:t>non-Functional Requirements</w:t>
+      </w:r>
+    </w:p>
+    <w:p>
+      <w:pPr>
+        <w:rPr>
+          <w:rFonts w:ascii="Times New Roman" w:hAnsi="Times New Roman" w:cs="Times New Roman"/>
+          <w:sz w:val="24"/>
+          <w:szCs w:val="24"/>
+        </w:rPr>
+      </w:pPr>
+      <w:r>
+        <w:rPr>
+          <w:rFonts w:ascii="Times New Roman" w:hAnsi="Times New Roman" w:cs="Times New Roman"/>
+          <w:sz w:val="24"/>
+          <w:szCs w:val="24"/>
+        </w:rPr>
+        <w:t>Security</w:t>
       </w:r>
     </w:p>
     <w:p>
@@ -1582,32 +1551,7 @@
           <w:sz w:val="24"/>
           <w:szCs w:val="24"/>
         </w:rPr>
-        <w:t>Users can see the current character statistics with the items they have equipped.</w:t>
-      </w:r>
-    </w:p>
-    <w:p>
-      <w:pPr>
-        <w:rPr>
-          <w:rFonts w:ascii="Times New Roman" w:hAnsi="Times New Roman" w:cs="Times New Roman"/>
-          <w:sz w:val="24"/>
-          <w:szCs w:val="24"/>
-        </w:rPr>
-      </w:pPr>
-      <w:r>
-        <w:rPr>
-          <w:rFonts w:ascii="Times New Roman" w:hAnsi="Times New Roman" w:cs="Times New Roman"/>
-          <w:sz w:val="24"/>
-          <w:szCs w:val="24"/>
-        </w:rPr>
-        <w:t xml:space="preserve">User page </w:t>
-      </w:r>
-      <w:r>
-        <w:rPr>
-          <w:rFonts w:ascii="Times New Roman" w:hAnsi="Times New Roman" w:cs="Times New Roman"/>
-          <w:sz w:val="24"/>
-          <w:szCs w:val="24"/>
-        </w:rPr>
-        <w:t>Functionality</w:t>
+        <w:t>Website protects against XSS.</w:t>
       </w:r>
     </w:p>
     <w:p>
@@ -1629,15 +1573,7 @@
           <w:sz w:val="24"/>
           <w:szCs w:val="24"/>
         </w:rPr>
-        <w:t>Users can create and select characters</w:t>
-      </w:r>
-      <w:r>
-        <w:rPr>
-          <w:rFonts w:ascii="Times New Roman" w:hAnsi="Times New Roman" w:cs="Times New Roman"/>
-          <w:sz w:val="24"/>
-          <w:szCs w:val="24"/>
-        </w:rPr>
-        <w:t>.</w:t>
+        <w:t>Website inputs will protect against SQL injections.</w:t>
       </w:r>
     </w:p>
     <w:p>
@@ -1659,50 +1595,24 @@
           <w:sz w:val="24"/>
           <w:szCs w:val="24"/>
         </w:rPr>
-        <w:t>Users can change their password</w:t>
-      </w:r>
-      <w:r>
-        <w:rPr>
-          <w:rFonts w:ascii="Times New Roman" w:hAnsi="Times New Roman" w:cs="Times New Roman"/>
-          <w:sz w:val="24"/>
-          <w:szCs w:val="24"/>
-        </w:rPr>
-        <w:t>.</w:t>
-      </w:r>
-    </w:p>
-    <w:p>
-      <w:pPr>
-        <w:pStyle w:val="Heading2"/>
-        <w:rPr>
-          <w:rFonts w:ascii="Times New Roman" w:hAnsi="Times New Roman" w:cs="Times New Roman"/>
-          <w:sz w:val="24"/>
-          <w:szCs w:val="24"/>
-        </w:rPr>
-      </w:pPr>
-      <w:r>
-        <w:rPr>
-          <w:rFonts w:ascii="Times New Roman" w:hAnsi="Times New Roman" w:cs="Times New Roman"/>
-          <w:sz w:val="24"/>
-          <w:szCs w:val="24"/>
-        </w:rPr>
-        <w:t>non-Functional Requirements</w:t>
-      </w:r>
-    </w:p>
-    <w:p>
-      <w:pPr>
-        <w:rPr>
-          <w:rFonts w:ascii="Times New Roman" w:hAnsi="Times New Roman" w:cs="Times New Roman"/>
-          <w:sz w:val="24"/>
-          <w:szCs w:val="24"/>
-        </w:rPr>
-      </w:pPr>
-      <w:r>
-        <w:rPr>
-          <w:rFonts w:ascii="Times New Roman" w:hAnsi="Times New Roman" w:cs="Times New Roman"/>
-          <w:sz w:val="24"/>
-          <w:szCs w:val="24"/>
-        </w:rPr>
-        <w:t>Security</w:t>
+        <w:t>Fail2ban (wish list)</w:t>
+      </w:r>
+    </w:p>
+    <w:p>
+      <w:pPr>
+        <w:rPr>
+          <w:rFonts w:ascii="Times New Roman" w:hAnsi="Times New Roman" w:cs="Times New Roman"/>
+          <w:sz w:val="24"/>
+          <w:szCs w:val="24"/>
+        </w:rPr>
+      </w:pPr>
+      <w:r>
+        <w:rPr>
+          <w:rFonts w:ascii="Times New Roman" w:hAnsi="Times New Roman" w:cs="Times New Roman"/>
+          <w:sz w:val="24"/>
+          <w:szCs w:val="24"/>
+        </w:rPr>
+        <w:t>Availability</w:t>
       </w:r>
     </w:p>
     <w:p>
@@ -1724,7 +1634,40 @@
           <w:sz w:val="24"/>
           <w:szCs w:val="24"/>
         </w:rPr>
-        <w:t>Website protects against XSS.</w:t>
+        <w:t>95% uptime</w:t>
+      </w:r>
+      <w:r>
+        <w:rPr>
+          <w:rFonts w:ascii="Times New Roman" w:hAnsi="Times New Roman" w:cs="Times New Roman"/>
+          <w:sz w:val="24"/>
+          <w:szCs w:val="24"/>
+        </w:rPr>
+        <w:t xml:space="preserve"> and availability.</w:t>
+      </w:r>
+      <w:r>
+        <w:rPr>
+          <w:rFonts w:ascii="Times New Roman" w:hAnsi="Times New Roman" w:cs="Times New Roman"/>
+          <w:sz w:val="24"/>
+          <w:szCs w:val="24"/>
+        </w:rPr>
+        <w:t xml:space="preserve"> </w:t>
+      </w:r>
+    </w:p>
+    <w:p>
+      <w:pPr>
+        <w:rPr>
+          <w:rFonts w:ascii="Times New Roman" w:hAnsi="Times New Roman" w:cs="Times New Roman"/>
+          <w:sz w:val="24"/>
+          <w:szCs w:val="24"/>
+        </w:rPr>
+      </w:pPr>
+      <w:r>
+        <w:rPr>
+          <w:rFonts w:ascii="Times New Roman" w:hAnsi="Times New Roman" w:cs="Times New Roman"/>
+          <w:sz w:val="24"/>
+          <w:szCs w:val="24"/>
+        </w:rPr>
+        <w:t>Usability</w:t>
       </w:r>
     </w:p>
     <w:p>
@@ -1746,7 +1689,23 @@
           <w:sz w:val="24"/>
           <w:szCs w:val="24"/>
         </w:rPr>
-        <w:t>Website inputs will protect against SQL injections.</w:t>
+        <w:t>Mobile/Desktop</w:t>
+      </w:r>
+      <w:r>
+        <w:rPr>
+          <w:rFonts w:ascii="Times New Roman" w:hAnsi="Times New Roman" w:cs="Times New Roman"/>
+          <w:sz w:val="24"/>
+          <w:szCs w:val="24"/>
+        </w:rPr>
+        <w:t xml:space="preserve"> application.</w:t>
+      </w:r>
+      <w:r>
+        <w:rPr>
+          <w:rFonts w:ascii="Times New Roman" w:hAnsi="Times New Roman" w:cs="Times New Roman"/>
+          <w:sz w:val="24"/>
+          <w:szCs w:val="24"/>
+        </w:rPr>
+        <w:t xml:space="preserve"> (wish list)</w:t>
       </w:r>
     </w:p>
     <w:p>
@@ -1768,138 +1727,6 @@
           <w:sz w:val="24"/>
           <w:szCs w:val="24"/>
         </w:rPr>
-        <w:t>Fail2ban (wish list)</w:t>
-      </w:r>
-    </w:p>
-    <w:p>
-      <w:pPr>
-        <w:rPr>
-          <w:rFonts w:ascii="Times New Roman" w:hAnsi="Times New Roman" w:cs="Times New Roman"/>
-          <w:sz w:val="24"/>
-          <w:szCs w:val="24"/>
-        </w:rPr>
-      </w:pPr>
-      <w:r>
-        <w:rPr>
-          <w:rFonts w:ascii="Times New Roman" w:hAnsi="Times New Roman" w:cs="Times New Roman"/>
-          <w:sz w:val="24"/>
-          <w:szCs w:val="24"/>
-        </w:rPr>
-        <w:t>Availability</w:t>
-      </w:r>
-    </w:p>
-    <w:p>
-      <w:pPr>
-        <w:pStyle w:val="ListParagraph"/>
-        <w:numPr>
-          <w:ilvl w:val="0"/>
-          <w:numId w:val="17"/>
-        </w:numPr>
-        <w:rPr>
-          <w:rFonts w:ascii="Times New Roman" w:hAnsi="Times New Roman" w:cs="Times New Roman"/>
-          <w:sz w:val="24"/>
-          <w:szCs w:val="24"/>
-        </w:rPr>
-      </w:pPr>
-      <w:r>
-        <w:rPr>
-          <w:rFonts w:ascii="Times New Roman" w:hAnsi="Times New Roman" w:cs="Times New Roman"/>
-          <w:sz w:val="24"/>
-          <w:szCs w:val="24"/>
-        </w:rPr>
-        <w:t>95% uptime</w:t>
-      </w:r>
-      <w:r>
-        <w:rPr>
-          <w:rFonts w:ascii="Times New Roman" w:hAnsi="Times New Roman" w:cs="Times New Roman"/>
-          <w:sz w:val="24"/>
-          <w:szCs w:val="24"/>
-        </w:rPr>
-        <w:t xml:space="preserve"> and availability.</w:t>
-      </w:r>
-      <w:r>
-        <w:rPr>
-          <w:rFonts w:ascii="Times New Roman" w:hAnsi="Times New Roman" w:cs="Times New Roman"/>
-          <w:sz w:val="24"/>
-          <w:szCs w:val="24"/>
-        </w:rPr>
-        <w:t xml:space="preserve"> </w:t>
-      </w:r>
-    </w:p>
-    <w:p>
-      <w:pPr>
-        <w:rPr>
-          <w:rFonts w:ascii="Times New Roman" w:hAnsi="Times New Roman" w:cs="Times New Roman"/>
-          <w:sz w:val="24"/>
-          <w:szCs w:val="24"/>
-        </w:rPr>
-      </w:pPr>
-      <w:r>
-        <w:rPr>
-          <w:rFonts w:ascii="Times New Roman" w:hAnsi="Times New Roman" w:cs="Times New Roman"/>
-          <w:sz w:val="24"/>
-          <w:szCs w:val="24"/>
-        </w:rPr>
-        <w:t>Usability</w:t>
-      </w:r>
-    </w:p>
-    <w:p>
-      <w:pPr>
-        <w:pStyle w:val="ListParagraph"/>
-        <w:numPr>
-          <w:ilvl w:val="0"/>
-          <w:numId w:val="17"/>
-        </w:numPr>
-        <w:rPr>
-          <w:rFonts w:ascii="Times New Roman" w:hAnsi="Times New Roman" w:cs="Times New Roman"/>
-          <w:sz w:val="24"/>
-          <w:szCs w:val="24"/>
-        </w:rPr>
-      </w:pPr>
-      <w:r>
-        <w:rPr>
-          <w:rFonts w:ascii="Times New Roman" w:hAnsi="Times New Roman" w:cs="Times New Roman"/>
-          <w:sz w:val="24"/>
-          <w:szCs w:val="24"/>
-        </w:rPr>
-        <w:t>Mobile/Desktop</w:t>
-      </w:r>
-      <w:r>
-        <w:rPr>
-          <w:rFonts w:ascii="Times New Roman" w:hAnsi="Times New Roman" w:cs="Times New Roman"/>
-          <w:sz w:val="24"/>
-          <w:szCs w:val="24"/>
-        </w:rPr>
-        <w:t xml:space="preserve"> application.</w:t>
-      </w:r>
-      <w:r>
-        <w:rPr>
-          <w:rFonts w:ascii="Times New Roman" w:hAnsi="Times New Roman" w:cs="Times New Roman"/>
-          <w:sz w:val="24"/>
-          <w:szCs w:val="24"/>
-        </w:rPr>
-        <w:t xml:space="preserve"> (wish list)</w:t>
-      </w:r>
-    </w:p>
-    <w:p>
-      <w:pPr>
-        <w:pStyle w:val="ListParagraph"/>
-        <w:numPr>
-          <w:ilvl w:val="0"/>
-          <w:numId w:val="17"/>
-        </w:numPr>
-        <w:rPr>
-          <w:rFonts w:ascii="Times New Roman" w:hAnsi="Times New Roman" w:cs="Times New Roman"/>
-          <w:sz w:val="24"/>
-          <w:szCs w:val="24"/>
-        </w:rPr>
-      </w:pPr>
-      <w:r>
-        <w:rPr>
-          <w:rFonts w:ascii="Times New Roman" w:hAnsi="Times New Roman" w:cs="Times New Roman"/>
-          <w:sz w:val="24"/>
-          <w:szCs w:val="24"/>
-        </w:rPr>
         <w:t>Dark mode.</w:t>
       </w:r>
     </w:p>
@@ -2308,26 +2135,423 @@
         </w:rPr>
       </w:pPr>
     </w:p>
-    <w:p>
-      <w:pPr>
-        <w:tabs>
-          <w:tab w:val="left" w:pos="2304"/>
-        </w:tabs>
-        <w:rPr>
-          <w:rFonts w:ascii="Times New Roman" w:hAnsi="Times New Roman" w:cs="Times New Roman"/>
-          <w:sz w:val="24"/>
-          <w:szCs w:val="24"/>
-        </w:rPr>
-      </w:pPr>
-      <w:r>
-        <w:rPr>
-          <w:rFonts w:ascii="Times New Roman" w:hAnsi="Times New Roman" w:cs="Times New Roman"/>
-          <w:sz w:val="24"/>
-          <w:szCs w:val="24"/>
-        </w:rPr>
-        <w:t>[images]</w:t>
-      </w:r>
-    </w:p>
+    <w:tbl>
+      <w:tblPr>
+        <w:tblStyle w:val="TableGrid"/>
+        <w:tblW w:w="0" w:type="auto"/>
+        <w:tblLook w:val="04A0" w:firstRow="1" w:lastRow="0" w:firstColumn="1" w:lastColumn="0" w:noHBand="0" w:noVBand="1"/>
+      </w:tblPr>
+      <w:tblGrid>
+        <w:gridCol w:w="9350"/>
+      </w:tblGrid>
+      <w:tr>
+        <w:tc>
+          <w:tcPr>
+            <w:tcW w:w="9350" w:type="dxa"/>
+          </w:tcPr>
+          <w:p>
+            <w:pPr>
+              <w:rPr>
+                <w:rFonts w:ascii="Times New Roman" w:hAnsi="Times New Roman" w:cs="Times New Roman"/>
+                <w:sz w:val="24"/>
+                <w:szCs w:val="24"/>
+              </w:rPr>
+            </w:pPr>
+            <w:r>
+              <w:rPr>
+                <w:noProof/>
+              </w:rPr>
+              <w:drawing>
+                <wp:inline distT="0" distB="0" distL="0" distR="0" wp14:anchorId="345EEC73" wp14:editId="110E55DC">
+                  <wp:extent cx="4099035" cy="3175876"/>
+                  <wp:effectExtent l="0" t="0" r="0" b="5715"/>
+                  <wp:docPr id="2088262648" name="Picture 6"/>
+                  <wp:cNvGraphicFramePr>
+                    <a:graphicFrameLocks xmlns:a="http://schemas.openxmlformats.org/drawingml/2006/main" noChangeAspect="1"/>
+                  </wp:cNvGraphicFramePr>
+                  <a:graphic xmlns:a="http://schemas.openxmlformats.org/drawingml/2006/main">
+                    <a:graphicData uri="http://schemas.openxmlformats.org/drawingml/2006/picture">
+                      <pic:pic xmlns:pic="http://schemas.openxmlformats.org/drawingml/2006/picture">
+                        <pic:nvPicPr>
+                          <pic:cNvPr id="0" name="Picture 6"/>
+                          <pic:cNvPicPr>
+                            <a:picLocks noChangeAspect="1" noChangeArrowheads="1"/>
+                          </pic:cNvPicPr>
+                        </pic:nvPicPr>
+                        <pic:blipFill>
+                          <a:blip r:embed="rId8" cstate="print">
+                            <a:extLst>
+                              <a:ext uri="{28A0092B-C50C-407E-A947-70E740481C1C}">
+                                <a14:useLocalDpi xmlns:a14="http://schemas.microsoft.com/office/drawing/2010/main" val="0"/>
+                              </a:ext>
+                            </a:extLst>
+                          </a:blip>
+                          <a:srcRect/>
+                          <a:stretch>
+                            <a:fillRect/>
+                          </a:stretch>
+                        </pic:blipFill>
+                        <pic:spPr bwMode="auto">
+                          <a:xfrm>
+                            <a:off x="0" y="0"/>
+                            <a:ext cx="4113002" cy="3186698"/>
+                          </a:xfrm>
+                          <a:prstGeom prst="rect">
+                            <a:avLst/>
+                          </a:prstGeom>
+                          <a:noFill/>
+                          <a:ln>
+                            <a:noFill/>
+                          </a:ln>
+                        </pic:spPr>
+                      </pic:pic>
+                    </a:graphicData>
+                  </a:graphic>
+                </wp:inline>
+              </w:drawing>
+            </w:r>
+            <w:r>
+              <w:rPr>
+                <w:rFonts w:ascii="Times New Roman" w:hAnsi="Times New Roman" w:cs="Times New Roman"/>
+                <w:sz w:val="24"/>
+                <w:szCs w:val="24"/>
+              </w:rPr>
+              <w:t xml:space="preserve"> Login Screen</w:t>
+            </w:r>
+          </w:p>
+        </w:tc>
+      </w:tr>
+      <w:tr>
+        <w:tc>
+          <w:tcPr>
+            <w:tcW w:w="9350" w:type="dxa"/>
+          </w:tcPr>
+          <w:p>
+            <w:pPr>
+              <w:rPr>
+                <w:rFonts w:ascii="Times New Roman" w:hAnsi="Times New Roman" w:cs="Times New Roman"/>
+                <w:sz w:val="24"/>
+                <w:szCs w:val="24"/>
+              </w:rPr>
+            </w:pPr>
+            <w:r>
+              <w:rPr>
+                <w:noProof/>
+              </w:rPr>
+              <w:drawing>
+                <wp:inline distT="0" distB="0" distL="0" distR="0" wp14:anchorId="30707D50" wp14:editId="21E95FD6">
+                  <wp:extent cx="4256690" cy="3331224"/>
+                  <wp:effectExtent l="0" t="0" r="0" b="2540"/>
+                  <wp:docPr id="1331877610" name="Picture 7"/>
+                  <wp:cNvGraphicFramePr>
+                    <a:graphicFrameLocks xmlns:a="http://schemas.openxmlformats.org/drawingml/2006/main" noChangeAspect="1"/>
+                  </wp:cNvGraphicFramePr>
+                  <a:graphic xmlns:a="http://schemas.openxmlformats.org/drawingml/2006/main">
+                    <a:graphicData uri="http://schemas.openxmlformats.org/drawingml/2006/picture">
+                      <pic:pic xmlns:pic="http://schemas.openxmlformats.org/drawingml/2006/picture">
+                        <pic:nvPicPr>
+                          <pic:cNvPr id="0" name="Picture 8"/>
+                          <pic:cNvPicPr>
+                            <a:picLocks noChangeAspect="1" noChangeArrowheads="1"/>
+                          </pic:cNvPicPr>
+                        </pic:nvPicPr>
+                        <pic:blipFill>
+                          <a:blip r:embed="rId9" cstate="print">
+                            <a:extLst>
+                              <a:ext uri="{28A0092B-C50C-407E-A947-70E740481C1C}">
+                                <a14:useLocalDpi xmlns:a14="http://schemas.microsoft.com/office/drawing/2010/main" val="0"/>
+                              </a:ext>
+                            </a:extLst>
+                          </a:blip>
+                          <a:srcRect/>
+                          <a:stretch>
+                            <a:fillRect/>
+                          </a:stretch>
+                        </pic:blipFill>
+                        <pic:spPr bwMode="auto">
+                          <a:xfrm>
+                            <a:off x="0" y="0"/>
+                            <a:ext cx="4261055" cy="3334640"/>
+                          </a:xfrm>
+                          <a:prstGeom prst="rect">
+                            <a:avLst/>
+                          </a:prstGeom>
+                          <a:noFill/>
+                          <a:ln>
+                            <a:noFill/>
+                          </a:ln>
+                        </pic:spPr>
+                      </pic:pic>
+                    </a:graphicData>
+                  </a:graphic>
+                </wp:inline>
+              </w:drawing>
+            </w:r>
+            <w:r>
+              <w:rPr>
+                <w:rFonts w:ascii="Times New Roman" w:hAnsi="Times New Roman" w:cs="Times New Roman"/>
+                <w:sz w:val="24"/>
+                <w:szCs w:val="24"/>
+              </w:rPr>
+              <w:t xml:space="preserve"> Account controls screen</w:t>
+            </w:r>
+          </w:p>
+        </w:tc>
+      </w:tr>
+      <w:tr>
+        <w:tc>
+          <w:tcPr>
+            <w:tcW w:w="9350" w:type="dxa"/>
+          </w:tcPr>
+          <w:p>
+            <w:pPr>
+              <w:rPr>
+                <w:rFonts w:ascii="Times New Roman" w:hAnsi="Times New Roman" w:cs="Times New Roman"/>
+                <w:sz w:val="24"/>
+                <w:szCs w:val="24"/>
+              </w:rPr>
+            </w:pPr>
+            <w:r>
+              <w:rPr>
+                <w:rFonts w:ascii="Times New Roman" w:hAnsi="Times New Roman" w:cs="Times New Roman"/>
+                <w:noProof/>
+                <w:sz w:val="24"/>
+                <w:szCs w:val="24"/>
+              </w:rPr>
+              <w:lastRenderedPageBreak/>
+              <w:drawing>
+                <wp:inline distT="0" distB="0" distL="0" distR="0" wp14:anchorId="03AD7A07" wp14:editId="07A361BE">
+                  <wp:extent cx="4666594" cy="3526892"/>
+                  <wp:effectExtent l="0" t="0" r="1270" b="0"/>
+                  <wp:docPr id="1405223854" name="Picture 8"/>
+                  <wp:cNvGraphicFramePr>
+                    <a:graphicFrameLocks xmlns:a="http://schemas.openxmlformats.org/drawingml/2006/main" noChangeAspect="1"/>
+                  </wp:cNvGraphicFramePr>
+                  <a:graphic xmlns:a="http://schemas.openxmlformats.org/drawingml/2006/main">
+                    <a:graphicData uri="http://schemas.openxmlformats.org/drawingml/2006/picture">
+                      <pic:pic xmlns:pic="http://schemas.openxmlformats.org/drawingml/2006/picture">
+                        <pic:nvPicPr>
+                          <pic:cNvPr id="0" name="Picture 10"/>
+                          <pic:cNvPicPr>
+                            <a:picLocks noChangeAspect="1" noChangeArrowheads="1"/>
+                          </pic:cNvPicPr>
+                        </pic:nvPicPr>
+                        <pic:blipFill>
+                          <a:blip r:embed="rId10" cstate="print">
+                            <a:extLst>
+                              <a:ext uri="{28A0092B-C50C-407E-A947-70E740481C1C}">
+                                <a14:useLocalDpi xmlns:a14="http://schemas.microsoft.com/office/drawing/2010/main" val="0"/>
+                              </a:ext>
+                            </a:extLst>
+                          </a:blip>
+                          <a:srcRect/>
+                          <a:stretch>
+                            <a:fillRect/>
+                          </a:stretch>
+                        </pic:blipFill>
+                        <pic:spPr bwMode="auto">
+                          <a:xfrm>
+                            <a:off x="0" y="0"/>
+                            <a:ext cx="4692368" cy="3546372"/>
+                          </a:xfrm>
+                          <a:prstGeom prst="rect">
+                            <a:avLst/>
+                          </a:prstGeom>
+                          <a:noFill/>
+                          <a:ln>
+                            <a:noFill/>
+                          </a:ln>
+                        </pic:spPr>
+                      </pic:pic>
+                    </a:graphicData>
+                  </a:graphic>
+                </wp:inline>
+              </w:drawing>
+            </w:r>
+            <w:r>
+              <w:rPr>
+                <w:rFonts w:ascii="Times New Roman" w:hAnsi="Times New Roman" w:cs="Times New Roman"/>
+                <w:sz w:val="24"/>
+                <w:szCs w:val="24"/>
+              </w:rPr>
+              <w:br/>
+              <w:t>Character Information Screen</w:t>
+            </w:r>
+          </w:p>
+        </w:tc>
+      </w:tr>
+      <w:tr>
+        <w:tc>
+          <w:tcPr>
+            <w:tcW w:w="9350" w:type="dxa"/>
+          </w:tcPr>
+          <w:p>
+            <w:pPr>
+              <w:rPr>
+                <w:rFonts w:ascii="Times New Roman" w:hAnsi="Times New Roman" w:cs="Times New Roman"/>
+                <w:sz w:val="24"/>
+                <w:szCs w:val="24"/>
+              </w:rPr>
+            </w:pPr>
+            <w:r>
+              <w:rPr>
+                <w:rFonts w:ascii="Times New Roman" w:hAnsi="Times New Roman" w:cs="Times New Roman"/>
+                <w:noProof/>
+                <w:sz w:val="24"/>
+                <w:szCs w:val="24"/>
+              </w:rPr>
+              <w:drawing>
+                <wp:inline distT="0" distB="0" distL="0" distR="0" wp14:anchorId="19C7D9CD" wp14:editId="2340CA73">
+                  <wp:extent cx="4798651" cy="3804745"/>
+                  <wp:effectExtent l="0" t="0" r="2540" b="5715"/>
+                  <wp:docPr id="233972390" name="Picture 10"/>
+                  <wp:cNvGraphicFramePr>
+                    <a:graphicFrameLocks xmlns:a="http://schemas.openxmlformats.org/drawingml/2006/main" noChangeAspect="1"/>
+                  </wp:cNvGraphicFramePr>
+                  <a:graphic xmlns:a="http://schemas.openxmlformats.org/drawingml/2006/main">
+                    <a:graphicData uri="http://schemas.openxmlformats.org/drawingml/2006/picture">
+                      <pic:pic xmlns:pic="http://schemas.openxmlformats.org/drawingml/2006/picture">
+                        <pic:nvPicPr>
+                          <pic:cNvPr id="0" name="Picture 12"/>
+                          <pic:cNvPicPr>
+                            <a:picLocks noChangeAspect="1" noChangeArrowheads="1"/>
+                          </pic:cNvPicPr>
+                        </pic:nvPicPr>
+                        <pic:blipFill>
+                          <a:blip r:embed="rId11" cstate="print">
+                            <a:extLst>
+                              <a:ext uri="{28A0092B-C50C-407E-A947-70E740481C1C}">
+                                <a14:useLocalDpi xmlns:a14="http://schemas.microsoft.com/office/drawing/2010/main" val="0"/>
+                              </a:ext>
+                            </a:extLst>
+                          </a:blip>
+                          <a:srcRect/>
+                          <a:stretch>
+                            <a:fillRect/>
+                          </a:stretch>
+                        </pic:blipFill>
+                        <pic:spPr bwMode="auto">
+                          <a:xfrm>
+                            <a:off x="0" y="0"/>
+                            <a:ext cx="4851281" cy="3846475"/>
+                          </a:xfrm>
+                          <a:prstGeom prst="rect">
+                            <a:avLst/>
+                          </a:prstGeom>
+                          <a:noFill/>
+                          <a:ln>
+                            <a:noFill/>
+                          </a:ln>
+                        </pic:spPr>
+                      </pic:pic>
+                    </a:graphicData>
+                  </a:graphic>
+                </wp:inline>
+              </w:drawing>
+            </w:r>
+            <w:r>
+              <w:rPr>
+                <w:rFonts w:ascii="Times New Roman" w:hAnsi="Times New Roman" w:cs="Times New Roman"/>
+                <w:sz w:val="24"/>
+                <w:szCs w:val="24"/>
+              </w:rPr>
+              <w:br/>
+              <w:t>Item Details Screen</w:t>
+            </w:r>
+          </w:p>
+        </w:tc>
+      </w:tr>
+      <w:tr>
+        <w:tc>
+          <w:tcPr>
+            <w:tcW w:w="9350" w:type="dxa"/>
+          </w:tcPr>
+          <w:p>
+            <w:pPr>
+              <w:rPr>
+                <w:rFonts w:ascii="Times New Roman" w:hAnsi="Times New Roman" w:cs="Times New Roman"/>
+                <w:sz w:val="24"/>
+                <w:szCs w:val="24"/>
+              </w:rPr>
+            </w:pPr>
+            <w:r>
+              <w:rPr>
+                <w:rFonts w:ascii="Times New Roman" w:hAnsi="Times New Roman" w:cs="Times New Roman"/>
+                <w:noProof/>
+                <w:sz w:val="24"/>
+                <w:szCs w:val="24"/>
+              </w:rPr>
+              <w:lastRenderedPageBreak/>
+              <w:drawing>
+                <wp:inline distT="0" distB="0" distL="0" distR="0" wp14:anchorId="4D603836" wp14:editId="1A8CB678">
+                  <wp:extent cx="5952554" cy="4550980"/>
+                  <wp:effectExtent l="0" t="0" r="0" b="2540"/>
+                  <wp:docPr id="719865867" name="Picture 9"/>
+                  <wp:cNvGraphicFramePr>
+                    <a:graphicFrameLocks xmlns:a="http://schemas.openxmlformats.org/drawingml/2006/main" noChangeAspect="1"/>
+                  </wp:cNvGraphicFramePr>
+                  <a:graphic xmlns:a="http://schemas.openxmlformats.org/drawingml/2006/main">
+                    <a:graphicData uri="http://schemas.openxmlformats.org/drawingml/2006/picture">
+                      <pic:pic xmlns:pic="http://schemas.openxmlformats.org/drawingml/2006/picture">
+                        <pic:nvPicPr>
+                          <pic:cNvPr id="0" name="Picture 11"/>
+                          <pic:cNvPicPr>
+                            <a:picLocks noChangeAspect="1" noChangeArrowheads="1"/>
+                          </pic:cNvPicPr>
+                        </pic:nvPicPr>
+                        <pic:blipFill>
+                          <a:blip r:embed="rId12" cstate="print">
+                            <a:extLst>
+                              <a:ext uri="{28A0092B-C50C-407E-A947-70E740481C1C}">
+                                <a14:useLocalDpi xmlns:a14="http://schemas.microsoft.com/office/drawing/2010/main" val="0"/>
+                              </a:ext>
+                            </a:extLst>
+                          </a:blip>
+                          <a:srcRect/>
+                          <a:stretch>
+                            <a:fillRect/>
+                          </a:stretch>
+                        </pic:blipFill>
+                        <pic:spPr bwMode="auto">
+                          <a:xfrm>
+                            <a:off x="0" y="0"/>
+                            <a:ext cx="5974425" cy="4567701"/>
+                          </a:xfrm>
+                          <a:prstGeom prst="rect">
+                            <a:avLst/>
+                          </a:prstGeom>
+                          <a:noFill/>
+                          <a:ln>
+                            <a:noFill/>
+                          </a:ln>
+                        </pic:spPr>
+                      </pic:pic>
+                    </a:graphicData>
+                  </a:graphic>
+                </wp:inline>
+              </w:drawing>
+            </w:r>
+          </w:p>
+          <w:p>
+            <w:pPr>
+              <w:rPr>
+                <w:rFonts w:ascii="Times New Roman" w:hAnsi="Times New Roman" w:cs="Times New Roman"/>
+                <w:sz w:val="24"/>
+                <w:szCs w:val="24"/>
+              </w:rPr>
+            </w:pPr>
+            <w:r>
+              <w:rPr>
+                <w:rFonts w:ascii="Times New Roman" w:hAnsi="Times New Roman" w:cs="Times New Roman"/>
+                <w:sz w:val="24"/>
+                <w:szCs w:val="24"/>
+              </w:rPr>
+              <w:t>Home page showing available items</w:t>
+            </w:r>
+          </w:p>
+        </w:tc>
+      </w:tr>
+    </w:tbl>
     <w:p>
       <w:pPr>
         <w:rPr>
@@ -5778,7 +6002,7 @@
   </w:font>
   <w:font w:name="SimHei">
     <w:altName w:val="黑体"/>
-    <w:panose1 w:val="02010609060101010101"/>
+    <w:panose1 w:val="02010600030101010101"/>
     <w:charset w:val="86"/>
     <w:family w:val="modern"/>
     <w:pitch w:val="fixed"/>
@@ -5791,12 +6015,11 @@
     <w:pitch w:val="variable"/>
     <w:sig w:usb0="00000287" w:usb1="00000000" w:usb2="00000000" w:usb3="00000000" w:csb0="0000009F" w:csb1="00000000"/>
   </w:font>
-  <w:font w:name="Calibri">
-    <w:panose1 w:val="020F0502020204030204"/>
+  <w:font w:name="Aptos">
     <w:charset w:val="00"/>
     <w:family w:val="swiss"/>
     <w:pitch w:val="variable"/>
-    <w:sig w:usb0="E4002EFF" w:usb1="C200247B" w:usb2="00000009" w:usb3="00000000" w:csb0="000001FF" w:csb1="00000000"/>
+    <w:sig w:usb0="20000287" w:usb1="00000003" w:usb2="00000000" w:usb3="00000000" w:csb0="0000019F" w:csb1="00000000"/>
   </w:font>
   <w:font w:name="DengXian">
     <w:altName w:val="等线"/>
@@ -5808,18 +6031,16 @@
   </w:font>
   <w:font w:name="DengXian Light">
     <w:altName w:val="等线 Light"/>
-    <w:panose1 w:val="02010600030101010101"/>
     <w:charset w:val="86"/>
     <w:family w:val="auto"/>
     <w:pitch w:val="variable"/>
     <w:sig w:usb0="A00002BF" w:usb1="38CF7CFA" w:usb2="00000016" w:usb3="00000000" w:csb0="0004000F" w:csb1="00000000"/>
   </w:font>
-  <w:font w:name="Calibri Light">
-    <w:panose1 w:val="020F0302020204030204"/>
+  <w:font w:name="Aptos Display">
     <w:charset w:val="00"/>
     <w:family w:val="swiss"/>
     <w:pitch w:val="variable"/>
-    <w:sig w:usb0="E4002EFF" w:usb1="C200247B" w:usb2="00000009" w:usb3="00000000" w:csb0="000001FF" w:csb1="00000000"/>
+    <w:sig w:usb0="20000287" w:usb1="00000003" w:usb2="00000000" w:usb3="00000000" w:csb0="0000019F" w:csb1="00000000"/>
   </w:font>
 </w:fonts>
 </file>
@@ -5840,12 +6061,13 @@
   </w:compat>
   <w:rsids>
     <w:rsidRoot w:val="00FF6D9A"/>
+    <w:rsid w:val="00186732"/>
     <w:rsid w:val="001C44F1"/>
     <w:rsid w:val="002C7DD1"/>
     <w:rsid w:val="00365AFA"/>
     <w:rsid w:val="007A1725"/>
-    <w:rsid w:val="00B47E60"/>
     <w:rsid w:val="00B63767"/>
+    <w:rsid w:val="00EC2DC4"/>
     <w:rsid w:val="00F114D6"/>
     <w:rsid w:val="00FF6D9A"/>
   </w:rsids>

</xml_diff>